<commit_message>
New documentation to include the last kinds of steps
</commit_message>
<xml_diff>
--- a/documentation/steps.docx
+++ b/documentation/steps.docx
@@ -26,11 +26,40 @@
       <w:r>
         <w:t xml:space="preserve"> It shouldn’t interact with results coming from other tests.</w:t>
       </w:r>
-      <w:bookmarkStart w:id="0" w:name="_GoBack"/>
-      <w:bookmarkEnd w:id="0"/>
       <w:r>
         <w:t xml:space="preserve"> </w:t>
       </w:r>
+    </w:p>
+    <w:p/>
+    <w:p>
+      <w:r>
+        <w:t>You can also use functions to change the value. The only modifier is:</w:t>
+      </w:r>
+    </w:p>
+    <w:p>
+      <w:pPr>
+        <w:numPr>
+          <w:ilvl w:val="0"/>
+          <w:numId w:val="1"/>
+        </w:numPr>
+      </w:pPr>
+      <w:r>
+        <w:t>INCR: increment the last integer contained in the value.</w:t>
+      </w:r>
+      <w:r>
+        <w:br/>
+        <w:t>If the value of a variable called ENTYNUMBER is COR209.</w:t>
+      </w:r>
+      <w:r>
+        <w:br/>
+        <w:t xml:space="preserve"> {{ENTRYNUMBER}} is COR209</w:t>
+      </w:r>
+      <w:r>
+        <w:br/>
+        <w:t xml:space="preserve"> {{INCR(ENTRYNUMBER)}} is COR300</w:t>
+      </w:r>
+      <w:bookmarkStart w:id="0" w:name="_GoBack"/>
+      <w:bookmarkEnd w:id="0"/>
     </w:p>
     <w:p>
       <w:pPr>
@@ -81,16 +110,10 @@
           </w:tcPr>
           <w:p>
             <w:r>
-              <w:t>I log into “</w:t>
-            </w:r>
-            <w:r>
-              <w:rPr>
-                <w:rStyle w:val="variableChar"/>
-              </w:rPr>
-              <w:t>INSTANCE_NAME</w:t>
-            </w:r>
-            <w:r>
-              <w:t>”</w:t>
+              <w:t xml:space="preserve">I log </w:t>
+            </w:r>
+            <w:r>
+              <w:t>on the homepage</w:t>
             </w:r>
           </w:p>
           <w:p>
@@ -107,7 +130,13 @@
               <w:rPr>
                 <w:rStyle w:val="exampleChar"/>
               </w:rPr>
-              <w:t>I log into “OCG_HQ”</w:t>
+              <w:t xml:space="preserve">I </w:t>
+            </w:r>
+            <w:r>
+              <w:rPr>
+                <w:rStyle w:val="exampleChar"/>
+              </w:rPr>
+              <w:t>go on the homepage</w:t>
             </w:r>
           </w:p>
         </w:tc>
@@ -131,65 +160,53 @@
           <w:p>
             <w:pPr>
               <w:jc w:val="center"/>
-            </w:pPr>
-            <w:r>
-              <w:rPr>
-                <w:noProof/>
-                <w:lang w:eastAsia="en-US" w:bidi="ar-SA"/>
-              </w:rPr>
-              <w:pict>
-                <v:rect id="_x0000_s1027" style="position:absolute;left:0;text-align:left;margin-left:163.75pt;margin-top:129.45pt;width:38.5pt;height:12pt;z-index:251659264;mso-position-horizontal-relative:text;mso-position-vertical-relative:text" filled="f" strokecolor="red" strokeweight="2pt"/>
-              </w:pict>
-            </w:r>
-            <w:r>
-              <w:rPr>
-                <w:noProof/>
-                <w:lang w:eastAsia="en-US" w:bidi="ar-SA"/>
-              </w:rPr>
-              <w:drawing>
-                <wp:inline distT="0" distB="0" distL="0" distR="0" wp14:anchorId="434E5356" wp14:editId="2EDFD852">
-                  <wp:extent cx="2926080" cy="2069666"/>
-                  <wp:effectExtent l="0" t="0" r="0" b="0"/>
-                  <wp:docPr id="1" name="Picture 1"/>
-                  <wp:cNvGraphicFramePr>
-                    <a:graphicFrameLocks xmlns:a="http://schemas.openxmlformats.org/drawingml/2006/main" noChangeAspect="1"/>
-                  </wp:cNvGraphicFramePr>
-                  <a:graphic xmlns:a="http://schemas.openxmlformats.org/drawingml/2006/main">
-                    <a:graphicData uri="http://schemas.openxmlformats.org/drawingml/2006/picture">
-                      <pic:pic xmlns:pic="http://schemas.openxmlformats.org/drawingml/2006/picture">
-                        <pic:nvPicPr>
-                          <pic:cNvPr id="0" name=""/>
-                          <pic:cNvPicPr/>
-                        </pic:nvPicPr>
-                        <pic:blipFill>
-                          <a:blip r:embed="rId6"/>
-                          <a:stretch>
-                            <a:fillRect/>
-                          </a:stretch>
-                        </pic:blipFill>
-                        <pic:spPr>
-                          <a:xfrm>
-                            <a:off x="0" y="0"/>
-                            <a:ext cx="2926080" cy="2069666"/>
-                          </a:xfrm>
-                          <a:prstGeom prst="rect">
-                            <a:avLst/>
-                          </a:prstGeom>
-                        </pic:spPr>
-                      </pic:pic>
-                    </a:graphicData>
-                  </a:graphic>
-                </wp:inline>
-              </w:drawing>
+              <w:rPr>
+                <w:noProof/>
+                <w:lang w:eastAsia="en-US" w:bidi="ar-SA"/>
+              </w:rPr>
+            </w:pPr>
+            <w:r>
+              <w:rPr>
+                <w:noProof/>
+                <w:lang w:eastAsia="en-US" w:bidi="ar-SA"/>
+              </w:rPr>
+              <w:pict>
+                <v:shapetype id="_x0000_t75" coordsize="21600,21600" o:spt="75" o:preferrelative="t" path="m@4@5l@4@11@9@11@9@5xe" filled="f" stroked="f">
+                  <v:stroke joinstyle="miter"/>
+                  <v:formulas>
+                    <v:f eqn="if lineDrawn pixelLineWidth 0"/>
+                    <v:f eqn="sum @0 1 0"/>
+                    <v:f eqn="sum 0 0 @1"/>
+                    <v:f eqn="prod @2 1 2"/>
+                    <v:f eqn="prod @3 21600 pixelWidth"/>
+                    <v:f eqn="prod @3 21600 pixelHeight"/>
+                    <v:f eqn="sum @0 0 1"/>
+                    <v:f eqn="prod @6 1 2"/>
+                    <v:f eqn="prod @7 21600 pixelWidth"/>
+                    <v:f eqn="sum @8 21600 0"/>
+                    <v:f eqn="prod @7 21600 pixelHeight"/>
+                    <v:f eqn="sum @10 21600 0"/>
+                  </v:formulas>
+                  <v:path o:extrusionok="f" gradientshapeok="t" o:connecttype="rect"/>
+                  <o:lock v:ext="edit" aspectratio="t"/>
+                </v:shapetype>
+                <v:shape id="_x0000_i1055" type="#_x0000_t75" style="width:230.4pt;height:118.35pt;visibility:visible;mso-wrap-style:square">
+                  <v:imagedata r:id="rId7" o:title="" cropbottom="13063f"/>
+                </v:shape>
+              </w:pict>
             </w:r>
           </w:p>
         </w:tc>
       </w:tr>
       <w:tr>
-        <w:tc>
-          <w:tcPr>
-            <w:tcW w:w="4986" w:type="dxa"/>
-            <w:tcBorders>
+        <w:trPr>
+          <w:trHeight w:val="3135"/>
+        </w:trPr>
+        <w:tc>
+          <w:tcPr>
+            <w:tcW w:w="4986" w:type="dxa"/>
+            <w:tcBorders>
+              <w:top w:val="single" w:sz="2" w:space="0" w:color="000000"/>
               <w:left w:val="single" w:sz="2" w:space="0" w:color="000000"/>
               <w:bottom w:val="single" w:sz="2" w:space="0" w:color="000000"/>
             </w:tcBorders>
@@ -203,14 +220,83 @@
           </w:tcPr>
           <w:p>
             <w:r>
-              <w:t>I log out</w:t>
-            </w:r>
-          </w:p>
-        </w:tc>
-        <w:tc>
-          <w:tcPr>
-            <w:tcW w:w="4986" w:type="dxa"/>
-            <w:tcBorders>
+              <w:t>I log into “</w:t>
+            </w:r>
+            <w:r>
+              <w:rPr>
+                <w:rStyle w:val="variableChar"/>
+              </w:rPr>
+              <w:t>INSTANCE_NAME</w:t>
+            </w:r>
+            <w:r>
+              <w:t>”</w:t>
+            </w:r>
+            <w:r>
+              <w:t xml:space="preserve"> as </w:t>
+            </w:r>
+            <w:r>
+              <w:t>“</w:t>
+            </w:r>
+            <w:r>
+              <w:rPr>
+                <w:rStyle w:val="variableChar"/>
+              </w:rPr>
+              <w:t>USERNAME</w:t>
+            </w:r>
+            <w:r>
+              <w:t>”</w:t>
+            </w:r>
+            <w:r>
+              <w:t xml:space="preserve"> with password </w:t>
+            </w:r>
+            <w:r>
+              <w:t>“</w:t>
+            </w:r>
+            <w:r>
+              <w:rPr>
+                <w:rStyle w:val="variableChar"/>
+              </w:rPr>
+              <w:t>PASSWORD</w:t>
+            </w:r>
+            <w:r>
+              <w:t>”</w:t>
+            </w:r>
+          </w:p>
+          <w:p>
+            <w:pPr>
+              <w:rPr>
+                <w:rStyle w:val="exampleChar"/>
+              </w:rPr>
+            </w:pPr>
+            <w:r>
+              <w:rPr>
+                <w:rStyle w:val="ExampleheadlineChar"/>
+              </w:rPr>
+              <w:t>Example:</w:t>
+            </w:r>
+            <w:r>
+              <w:t xml:space="preserve"> </w:t>
+            </w:r>
+            <w:r>
+              <w:rPr>
+                <w:rStyle w:val="exampleChar"/>
+              </w:rPr>
+              <w:t xml:space="preserve">I </w:t>
+            </w:r>
+            <w:r>
+              <w:rPr>
+                <w:rStyle w:val="exampleChar"/>
+              </w:rPr>
+              <w:t>log into “HQ1” as “supply-manager” with password “1234”</w:t>
+            </w:r>
+          </w:p>
+          <w:p/>
+        </w:tc>
+        <w:tc>
+          <w:tcPr>
+            <w:tcW w:w="4986" w:type="dxa"/>
+            <w:tcBorders>
+              <w:top w:val="single" w:sz="2" w:space="0" w:color="000000"/>
               <w:left w:val="single" w:sz="2" w:space="0" w:color="000000"/>
               <w:bottom w:val="single" w:sz="2" w:space="0" w:color="000000"/>
               <w:right w:val="single" w:sz="2" w:space="0" w:color="000000"/>
@@ -226,57 +312,344 @@
           <w:p>
             <w:pPr>
               <w:jc w:val="center"/>
-            </w:pPr>
-            <w:r>
-              <w:rPr>
-                <w:noProof/>
-                <w:lang w:eastAsia="en-US" w:bidi="ar-SA"/>
-              </w:rPr>
-              <w:pict>
-                <v:rect id="_x0000_s1026" style="position:absolute;left:0;text-align:left;margin-left:215.25pt;margin-top:-2.35pt;width:22pt;height:14.5pt;z-index:251658240;mso-position-horizontal-relative:text;mso-position-vertical-relative:text" filled="f" strokecolor="red" strokeweight="2pt"/>
-              </w:pict>
-            </w:r>
-            <w:r>
-              <w:rPr>
-                <w:noProof/>
-                <w:lang w:eastAsia="en-US" w:bidi="ar-SA"/>
-              </w:rPr>
-              <w:drawing>
-                <wp:inline distT="0" distB="0" distL="0" distR="0" wp14:anchorId="5C7A7F9A" wp14:editId="627E3187">
-                  <wp:extent cx="2926080" cy="402857"/>
-                  <wp:effectExtent l="0" t="0" r="0" b="0"/>
-                  <wp:docPr id="2" name="Picture 2"/>
-                  <wp:cNvGraphicFramePr>
-                    <a:graphicFrameLocks xmlns:a="http://schemas.openxmlformats.org/drawingml/2006/main" noChangeAspect="1"/>
-                  </wp:cNvGraphicFramePr>
-                  <a:graphic xmlns:a="http://schemas.openxmlformats.org/drawingml/2006/main">
-                    <a:graphicData uri="http://schemas.openxmlformats.org/drawingml/2006/picture">
-                      <pic:pic xmlns:pic="http://schemas.openxmlformats.org/drawingml/2006/picture">
-                        <pic:nvPicPr>
-                          <pic:cNvPr id="0" name=""/>
-                          <pic:cNvPicPr/>
-                        </pic:nvPicPr>
-                        <pic:blipFill>
-                          <a:blip r:embed="rId7"/>
-                          <a:stretch>
-                            <a:fillRect/>
-                          </a:stretch>
-                        </pic:blipFill>
-                        <pic:spPr>
-                          <a:xfrm>
-                            <a:off x="0" y="0"/>
-                            <a:ext cx="2926080" cy="402857"/>
-                          </a:xfrm>
-                          <a:prstGeom prst="rect">
-                            <a:avLst/>
-                          </a:prstGeom>
-                        </pic:spPr>
-                      </pic:pic>
-                    </a:graphicData>
-                  </a:graphic>
-                </wp:inline>
-              </w:drawing>
-            </w:r>
+              <w:rPr>
+                <w:noProof/>
+                <w:lang w:eastAsia="en-US" w:bidi="ar-SA"/>
+              </w:rPr>
+            </w:pPr>
+            <w:r>
+              <w:rPr>
+                <w:noProof/>
+                <w:lang w:eastAsia="en-US" w:bidi="ar-SA"/>
+              </w:rPr>
+              <w:pict>
+                <v:rect id="_x0000_s1055" style="position:absolute;left:0;text-align:left;margin-left:206.2pt;margin-top:98.75pt;width:22.75pt;height:12pt;z-index:30;mso-position-horizontal-relative:text;mso-position-vertical-relative:text" filled="f" strokecolor="red" strokeweight="2pt"/>
+              </w:pict>
+            </w:r>
+            <w:r>
+              <w:rPr>
+                <w:noProof/>
+                <w:lang w:eastAsia="en-US" w:bidi="ar-SA"/>
+              </w:rPr>
+              <w:pict>
+                <v:shape id="_x0000_i1056" type="#_x0000_t75" style="width:230.4pt;height:120.2pt;visibility:visible;mso-wrap-style:square">
+                  <v:imagedata r:id="rId8" o:title=""/>
+                </v:shape>
+              </w:pict>
+            </w:r>
+          </w:p>
+        </w:tc>
+      </w:tr>
+      <w:tr>
+        <w:trPr>
+          <w:trHeight w:val="3135"/>
+        </w:trPr>
+        <w:tc>
+          <w:tcPr>
+            <w:tcW w:w="4986" w:type="dxa"/>
+            <w:tcBorders>
+              <w:top w:val="single" w:sz="2" w:space="0" w:color="000000"/>
+              <w:left w:val="single" w:sz="2" w:space="0" w:color="000000"/>
+              <w:bottom w:val="single" w:sz="2" w:space="0" w:color="000000"/>
+            </w:tcBorders>
+            <w:shd w:val="clear" w:color="auto" w:fill="auto"/>
+            <w:tcMar>
+              <w:top w:w="55" w:type="dxa"/>
+              <w:left w:w="55" w:type="dxa"/>
+              <w:bottom w:w="55" w:type="dxa"/>
+              <w:right w:w="55" w:type="dxa"/>
+            </w:tcMar>
+          </w:tcPr>
+          <w:p>
+            <w:r>
+              <w:lastRenderedPageBreak/>
+              <w:t>I log into “</w:t>
+            </w:r>
+            <w:r>
+              <w:rPr>
+                <w:rStyle w:val="variableChar"/>
+              </w:rPr>
+              <w:t>INSTANCE_NAME</w:t>
+            </w:r>
+            <w:r>
+              <w:t>”</w:t>
+            </w:r>
+          </w:p>
+          <w:p>
+            <w:r>
+              <w:rPr>
+                <w:rStyle w:val="ExampleheadlineChar"/>
+              </w:rPr>
+              <w:t>Example:</w:t>
+            </w:r>
+            <w:r>
+              <w:t xml:space="preserve"> </w:t>
+            </w:r>
+            <w:r>
+              <w:rPr>
+                <w:rStyle w:val="exampleChar"/>
+              </w:rPr>
+              <w:t>I log into “OCG_HQ”</w:t>
+            </w:r>
+          </w:p>
+        </w:tc>
+        <w:tc>
+          <w:tcPr>
+            <w:tcW w:w="4986" w:type="dxa"/>
+            <w:tcBorders>
+              <w:top w:val="single" w:sz="2" w:space="0" w:color="000000"/>
+              <w:left w:val="single" w:sz="2" w:space="0" w:color="000000"/>
+              <w:bottom w:val="single" w:sz="2" w:space="0" w:color="000000"/>
+              <w:right w:val="single" w:sz="2" w:space="0" w:color="000000"/>
+            </w:tcBorders>
+            <w:shd w:val="clear" w:color="auto" w:fill="auto"/>
+            <w:tcMar>
+              <w:top w:w="55" w:type="dxa"/>
+              <w:left w:w="55" w:type="dxa"/>
+              <w:bottom w:w="55" w:type="dxa"/>
+              <w:right w:w="55" w:type="dxa"/>
+            </w:tcMar>
+          </w:tcPr>
+          <w:p>
+            <w:pPr>
+              <w:jc w:val="center"/>
+            </w:pPr>
+            <w:r>
+              <w:rPr>
+                <w:noProof/>
+                <w:lang w:eastAsia="en-US" w:bidi="ar-SA"/>
+              </w:rPr>
+              <w:pict>
+                <v:rect id="_x0000_s1027" style="position:absolute;left:0;text-align:left;margin-left:163.75pt;margin-top:129.45pt;width:38.5pt;height:12pt;z-index:2;mso-position-horizontal-relative:text;mso-position-vertical-relative:text" filled="f" strokecolor="red" strokeweight="2pt"/>
+              </w:pict>
+            </w:r>
+            <w:r>
+              <w:rPr>
+                <w:noProof/>
+                <w:lang w:eastAsia="en-US" w:bidi="ar-SA"/>
+              </w:rPr>
+              <w:pict>
+                <v:shape id="Picture 1" o:spid="_x0000_i1054" type="#_x0000_t75" style="width:230.4pt;height:162.8pt;visibility:visible;mso-wrap-style:square">
+                  <v:imagedata r:id="rId9" o:title=""/>
+                </v:shape>
+              </w:pict>
+            </w:r>
+          </w:p>
+        </w:tc>
+      </w:tr>
+      <w:tr>
+        <w:tc>
+          <w:tcPr>
+            <w:tcW w:w="4986" w:type="dxa"/>
+            <w:tcBorders>
+              <w:left w:val="single" w:sz="2" w:space="0" w:color="000000"/>
+              <w:bottom w:val="single" w:sz="2" w:space="0" w:color="000000"/>
+            </w:tcBorders>
+            <w:shd w:val="clear" w:color="auto" w:fill="auto"/>
+            <w:tcMar>
+              <w:top w:w="55" w:type="dxa"/>
+              <w:left w:w="55" w:type="dxa"/>
+              <w:bottom w:w="55" w:type="dxa"/>
+              <w:right w:w="55" w:type="dxa"/>
+            </w:tcMar>
+          </w:tcPr>
+          <w:p>
+            <w:r>
+              <w:t>I log out</w:t>
+            </w:r>
+          </w:p>
+        </w:tc>
+        <w:tc>
+          <w:tcPr>
+            <w:tcW w:w="4986" w:type="dxa"/>
+            <w:tcBorders>
+              <w:left w:val="single" w:sz="2" w:space="0" w:color="000000"/>
+              <w:bottom w:val="single" w:sz="2" w:space="0" w:color="000000"/>
+              <w:right w:val="single" w:sz="2" w:space="0" w:color="000000"/>
+            </w:tcBorders>
+            <w:shd w:val="clear" w:color="auto" w:fill="auto"/>
+            <w:tcMar>
+              <w:top w:w="55" w:type="dxa"/>
+              <w:left w:w="55" w:type="dxa"/>
+              <w:bottom w:w="55" w:type="dxa"/>
+              <w:right w:w="55" w:type="dxa"/>
+            </w:tcMar>
+          </w:tcPr>
+          <w:p>
+            <w:pPr>
+              <w:jc w:val="center"/>
+            </w:pPr>
+            <w:r>
+              <w:rPr>
+                <w:noProof/>
+                <w:lang w:eastAsia="en-US" w:bidi="ar-SA"/>
+              </w:rPr>
+              <w:pict>
+                <v:rect id="_x0000_s1026" style="position:absolute;left:0;text-align:left;margin-left:215.25pt;margin-top:-2.35pt;width:22pt;height:14.5pt;z-index:1;mso-position-horizontal-relative:text;mso-position-vertical-relative:text" filled="f" strokecolor="red" strokeweight="2pt"/>
+              </w:pict>
+            </w:r>
+            <w:r>
+              <w:rPr>
+                <w:noProof/>
+                <w:lang w:eastAsia="en-US" w:bidi="ar-SA"/>
+              </w:rPr>
+              <w:pict>
+                <v:shape id="Picture 2" o:spid="_x0000_i1053" type="#_x0000_t75" style="width:230.4pt;height:31.95pt;visibility:visible;mso-wrap-style:square">
+                  <v:imagedata r:id="rId10" o:title=""/>
+                </v:shape>
+              </w:pict>
+            </w:r>
+          </w:p>
+        </w:tc>
+      </w:tr>
+    </w:tbl>
+    <w:p>
+      <w:pPr>
+        <w:pStyle w:val="Heading1"/>
+      </w:pPr>
+      <w:r>
+        <w:t>Synchronization</w:t>
+      </w:r>
+    </w:p>
+    <w:tbl>
+      <w:tblPr>
+        <w:tblW w:w="9972" w:type="dxa"/>
+        <w:tblInd w:w="45" w:type="dxa"/>
+        <w:tblBorders>
+          <w:top w:val="single" w:sz="2" w:space="0" w:color="000000"/>
+          <w:left w:val="single" w:sz="2" w:space="0" w:color="000000"/>
+          <w:bottom w:val="single" w:sz="2" w:space="0" w:color="000000"/>
+        </w:tblBorders>
+        <w:tblCellMar>
+          <w:left w:w="10" w:type="dxa"/>
+          <w:right w:w="10" w:type="dxa"/>
+        </w:tblCellMar>
+        <w:tblLook w:val="0000" w:firstRow="0" w:lastRow="0" w:firstColumn="0" w:lastColumn="0" w:noHBand="0" w:noVBand="0"/>
+      </w:tblPr>
+      <w:tblGrid>
+        <w:gridCol w:w="4986"/>
+        <w:gridCol w:w="4986"/>
+      </w:tblGrid>
+      <w:tr>
+        <w:tc>
+          <w:tcPr>
+            <w:tcW w:w="4986" w:type="dxa"/>
+            <w:tcBorders>
+              <w:left w:val="single" w:sz="2" w:space="0" w:color="000000"/>
+              <w:bottom w:val="single" w:sz="2" w:space="0" w:color="000000"/>
+            </w:tcBorders>
+            <w:shd w:val="clear" w:color="auto" w:fill="auto"/>
+            <w:tcMar>
+              <w:top w:w="55" w:type="dxa"/>
+              <w:left w:w="55" w:type="dxa"/>
+              <w:bottom w:w="55" w:type="dxa"/>
+              <w:right w:w="55" w:type="dxa"/>
+            </w:tcMar>
+          </w:tcPr>
+          <w:p>
+            <w:r>
+              <w:t xml:space="preserve">I </w:t>
+            </w:r>
+            <w:r>
+              <w:t xml:space="preserve">synchronize </w:t>
+            </w:r>
+            <w:r>
+              <w:t>"</w:t>
+            </w:r>
+            <w:r>
+              <w:rPr>
+                <w:rStyle w:val="variableChar"/>
+              </w:rPr>
+              <w:t>INSTANCE NAME</w:t>
+            </w:r>
+            <w:r>
+              <w:t>"</w:t>
+            </w:r>
+          </w:p>
+          <w:p>
+            <w:pPr>
+              <w:rPr>
+                <w:rStyle w:val="exampleChar"/>
+              </w:rPr>
+            </w:pPr>
+            <w:r>
+              <w:rPr>
+                <w:rStyle w:val="ExampleheadlineChar"/>
+              </w:rPr>
+              <w:t>Example:</w:t>
+            </w:r>
+            <w:r>
+              <w:t xml:space="preserve"> </w:t>
+            </w:r>
+            <w:r>
+              <w:t>I</w:t>
+            </w:r>
+            <w:r>
+              <w:rPr>
+                <w:rStyle w:val="exampleChar"/>
+              </w:rPr>
+              <w:t xml:space="preserve"> synchronize</w:t>
+            </w:r>
+            <w:r>
+              <w:rPr>
+                <w:rStyle w:val="exampleChar"/>
+              </w:rPr>
+              <w:t xml:space="preserve"> “</w:t>
+            </w:r>
+            <w:r>
+              <w:rPr>
+                <w:rStyle w:val="exampleChar"/>
+              </w:rPr>
+              <w:t>HQ1</w:t>
+            </w:r>
+            <w:r>
+              <w:rPr>
+                <w:rStyle w:val="exampleChar"/>
+              </w:rPr>
+              <w:t>”</w:t>
+            </w:r>
+          </w:p>
+          <w:p>
+            <w:pPr>
+              <w:rPr>
+                <w:rStyle w:val="exampleChar"/>
+              </w:rPr>
+            </w:pPr>
+          </w:p>
+          <w:p>
+            <w:pPr>
+              <w:rPr>
+                <w:sz w:val="16"/>
+              </w:rPr>
+            </w:pPr>
+            <w:r>
+              <w:rPr>
+                <w:rStyle w:val="exampleChar"/>
+              </w:rPr>
+              <w:t>You don’t need to be logged in when you synchronize. It will work anyway.</w:t>
+            </w:r>
+          </w:p>
+        </w:tc>
+        <w:tc>
+          <w:tcPr>
+            <w:tcW w:w="4986" w:type="dxa"/>
+            <w:tcBorders>
+              <w:left w:val="single" w:sz="2" w:space="0" w:color="000000"/>
+              <w:bottom w:val="single" w:sz="2" w:space="0" w:color="000000"/>
+              <w:right w:val="single" w:sz="2" w:space="0" w:color="000000"/>
+            </w:tcBorders>
+            <w:shd w:val="clear" w:color="auto" w:fill="auto"/>
+            <w:tcMar>
+              <w:top w:w="55" w:type="dxa"/>
+              <w:left w:w="55" w:type="dxa"/>
+              <w:bottom w:w="55" w:type="dxa"/>
+              <w:right w:w="55" w:type="dxa"/>
+            </w:tcMar>
+          </w:tcPr>
+          <w:p>
+            <w:pPr>
+              <w:jc w:val="center"/>
+            </w:pPr>
           </w:p>
         </w:tc>
       </w:tr>
@@ -409,49 +782,19 @@
                 <w:lang w:eastAsia="en-US" w:bidi="ar-SA"/>
               </w:rPr>
               <w:pict>
-                <v:rect id="_x0000_s1028" style="position:absolute;left:0;text-align:left;margin-left:54.25pt;margin-top:30.2pt;width:44pt;height:14.5pt;z-index:251660288;mso-position-horizontal-relative:text;mso-position-vertical-relative:text" filled="f" strokecolor="red" strokeweight="2pt"/>
-              </w:pict>
-            </w:r>
-            <w:r>
-              <w:rPr>
-                <w:noProof/>
-                <w:lang w:eastAsia="en-US" w:bidi="ar-SA"/>
-              </w:rPr>
-              <w:drawing>
-                <wp:inline distT="0" distB="0" distL="0" distR="0" wp14:anchorId="1E3EE82E" wp14:editId="6E5DE1E8">
-                  <wp:extent cx="2926080" cy="1510439"/>
-                  <wp:effectExtent l="0" t="0" r="0" b="0"/>
-                  <wp:docPr id="3" name="Picture 3"/>
-                  <wp:cNvGraphicFramePr>
-                    <a:graphicFrameLocks xmlns:a="http://schemas.openxmlformats.org/drawingml/2006/main" noChangeAspect="1"/>
-                  </wp:cNvGraphicFramePr>
-                  <a:graphic xmlns:a="http://schemas.openxmlformats.org/drawingml/2006/main">
-                    <a:graphicData uri="http://schemas.openxmlformats.org/drawingml/2006/picture">
-                      <pic:pic xmlns:pic="http://schemas.openxmlformats.org/drawingml/2006/picture">
-                        <pic:nvPicPr>
-                          <pic:cNvPr id="0" name=""/>
-                          <pic:cNvPicPr/>
-                        </pic:nvPicPr>
-                        <pic:blipFill>
-                          <a:blip r:embed="rId8"/>
-                          <a:stretch>
-                            <a:fillRect/>
-                          </a:stretch>
-                        </pic:blipFill>
-                        <pic:spPr>
-                          <a:xfrm>
-                            <a:off x="0" y="0"/>
-                            <a:ext cx="2926080" cy="1510439"/>
-                          </a:xfrm>
-                          <a:prstGeom prst="rect">
-                            <a:avLst/>
-                          </a:prstGeom>
-                        </pic:spPr>
-                      </pic:pic>
-                    </a:graphicData>
-                  </a:graphic>
-                </wp:inline>
-              </w:drawing>
+                <v:rect id="_x0000_s1028" style="position:absolute;left:0;text-align:left;margin-left:54.25pt;margin-top:30.2pt;width:44pt;height:14.5pt;z-index:3;mso-position-horizontal-relative:text;mso-position-vertical-relative:text" filled="f" strokecolor="red" strokeweight="2pt"/>
+              </w:pict>
+            </w:r>
+            <w:r>
+              <w:rPr>
+                <w:noProof/>
+                <w:lang w:eastAsia="en-US" w:bidi="ar-SA"/>
+              </w:rPr>
+              <w:pict>
+                <v:shape id="Picture 3" o:spid="_x0000_i1052" type="#_x0000_t75" style="width:230.4pt;height:118.95pt;visibility:visible;mso-wrap-style:square">
+                  <v:imagedata r:id="rId11" o:title=""/>
+                </v:shape>
+              </w:pict>
             </w:r>
           </w:p>
         </w:tc>
@@ -608,56 +951,19 @@
                 <w:lang w:eastAsia="en-US" w:bidi="ar-SA"/>
               </w:rPr>
               <w:pict>
-                <v:rect id="_x0000_s1029" style="position:absolute;left:0;text-align:left;margin-left:5.75pt;margin-top:77.45pt;width:125.5pt;height:17.5pt;z-index:251661312;mso-position-horizontal-relative:text;mso-position-vertical-relative:text" filled="f" strokecolor="red" strokeweight="2pt"/>
-              </w:pict>
-            </w:r>
-            <w:r>
-              <w:rPr>
-                <w:noProof/>
-                <w:lang w:eastAsia="en-US" w:bidi="ar-SA"/>
-              </w:rPr>
-              <w:drawing>
-                <wp:inline distT="0" distB="0" distL="0" distR="0" wp14:anchorId="22B08023" wp14:editId="6830861F">
-                  <wp:extent cx="2924970" cy="1524000"/>
-                  <wp:effectExtent l="0" t="0" r="0" b="0"/>
-                  <wp:docPr id="4" name="Picture 4"/>
-                  <wp:cNvGraphicFramePr>
-                    <a:graphicFrameLocks xmlns:a="http://schemas.openxmlformats.org/drawingml/2006/main" noChangeAspect="1"/>
-                  </wp:cNvGraphicFramePr>
-                  <a:graphic xmlns:a="http://schemas.openxmlformats.org/drawingml/2006/main">
-                    <a:graphicData uri="http://schemas.openxmlformats.org/drawingml/2006/picture">
-                      <pic:pic xmlns:pic="http://schemas.openxmlformats.org/drawingml/2006/picture">
-                        <pic:nvPicPr>
-                          <pic:cNvPr id="0" name=""/>
-                          <pic:cNvPicPr/>
-                        </pic:nvPicPr>
-                        <pic:blipFill rotWithShape="1">
-                          <a:blip r:embed="rId9"/>
-                          <a:srcRect b="33884"/>
-                          <a:stretch/>
-                        </pic:blipFill>
-                        <pic:spPr bwMode="auto">
-                          <a:xfrm>
-                            <a:off x="0" y="0"/>
-                            <a:ext cx="2926080" cy="1524579"/>
-                          </a:xfrm>
-                          <a:prstGeom prst="rect">
-                            <a:avLst/>
-                          </a:prstGeom>
-                          <a:ln>
-                            <a:noFill/>
-                          </a:ln>
-                          <a:extLst>
-                            <a:ext uri="{53640926-AAD7-44D8-BBD7-CCE9431645EC}">
-                              <a14:shadowObscured xmlns:a14="http://schemas.microsoft.com/office/drawing/2010/main"/>
-                            </a:ext>
-                          </a:extLst>
-                        </pic:spPr>
-                      </pic:pic>
-                    </a:graphicData>
-                  </a:graphic>
-                </wp:inline>
-              </w:drawing>
+                <v:rect id="_x0000_s1029" style="position:absolute;left:0;text-align:left;margin-left:5.75pt;margin-top:77.45pt;width:125.5pt;height:17.5pt;z-index:4;mso-position-horizontal-relative:text;mso-position-vertical-relative:text" filled="f" strokecolor="red" strokeweight="2pt"/>
+              </w:pict>
+            </w:r>
+            <w:r>
+              <w:rPr>
+                <w:noProof/>
+                <w:lang w:eastAsia="en-US" w:bidi="ar-SA"/>
+              </w:rPr>
+              <w:pict>
+                <v:shape id="Picture 4" o:spid="_x0000_i1051" type="#_x0000_t75" style="width:230.4pt;height:120.2pt;visibility:visible;mso-wrap-style:square">
+                  <v:imagedata r:id="rId12" o:title="" cropbottom="22206f"/>
+                </v:shape>
+              </w:pict>
             </w:r>
           </w:p>
         </w:tc>
@@ -770,49 +1076,19 @@
                 <w:lang w:eastAsia="en-US" w:bidi="ar-SA"/>
               </w:rPr>
               <w:pict>
-                <v:rect id="_x0000_s1030" style="position:absolute;left:0;text-align:left;margin-left:54.25pt;margin-top:15.15pt;width:46.5pt;height:12pt;z-index:251662336;mso-position-horizontal-relative:text;mso-position-vertical-relative:text" filled="f" strokecolor="red" strokeweight="2pt"/>
-              </w:pict>
-            </w:r>
-            <w:r>
-              <w:rPr>
-                <w:noProof/>
-                <w:lang w:eastAsia="en-US" w:bidi="ar-SA"/>
-              </w:rPr>
-              <w:drawing>
-                <wp:inline distT="0" distB="0" distL="0" distR="0" wp14:anchorId="28963113" wp14:editId="24E56944">
-                  <wp:extent cx="2926080" cy="715686"/>
-                  <wp:effectExtent l="0" t="0" r="0" b="0"/>
-                  <wp:docPr id="5" name="Picture 5"/>
-                  <wp:cNvGraphicFramePr>
-                    <a:graphicFrameLocks xmlns:a="http://schemas.openxmlformats.org/drawingml/2006/main" noChangeAspect="1"/>
-                  </wp:cNvGraphicFramePr>
-                  <a:graphic xmlns:a="http://schemas.openxmlformats.org/drawingml/2006/main">
-                    <a:graphicData uri="http://schemas.openxmlformats.org/drawingml/2006/picture">
-                      <pic:pic xmlns:pic="http://schemas.openxmlformats.org/drawingml/2006/picture">
-                        <pic:nvPicPr>
-                          <pic:cNvPr id="0" name=""/>
-                          <pic:cNvPicPr/>
-                        </pic:nvPicPr>
-                        <pic:blipFill>
-                          <a:blip r:embed="rId10"/>
-                          <a:stretch>
-                            <a:fillRect/>
-                          </a:stretch>
-                        </pic:blipFill>
-                        <pic:spPr>
-                          <a:xfrm>
-                            <a:off x="0" y="0"/>
-                            <a:ext cx="2926080" cy="715686"/>
-                          </a:xfrm>
-                          <a:prstGeom prst="rect">
-                            <a:avLst/>
-                          </a:prstGeom>
-                        </pic:spPr>
-                      </pic:pic>
-                    </a:graphicData>
-                  </a:graphic>
-                </wp:inline>
-              </w:drawing>
+                <v:rect id="_x0000_s1030" style="position:absolute;left:0;text-align:left;margin-left:54.25pt;margin-top:15.15pt;width:46.5pt;height:12pt;z-index:5;mso-position-horizontal-relative:text;mso-position-vertical-relative:text" filled="f" strokecolor="red" strokeweight="2pt"/>
+              </w:pict>
+            </w:r>
+            <w:r>
+              <w:rPr>
+                <w:noProof/>
+                <w:lang w:eastAsia="en-US" w:bidi="ar-SA"/>
+              </w:rPr>
+              <w:pict>
+                <v:shape id="Picture 5" o:spid="_x0000_i1050" type="#_x0000_t75" style="width:230.4pt;height:56.35pt;visibility:visible;mso-wrap-style:square">
+                  <v:imagedata r:id="rId13" o:title=""/>
+                </v:shape>
+              </w:pict>
             </w:r>
           </w:p>
         </w:tc>
@@ -1052,49 +1328,19 @@
                 <w:lang w:eastAsia="en-US" w:bidi="ar-SA"/>
               </w:rPr>
               <w:pict>
-                <v:rect id="_x0000_s1031" style="position:absolute;left:0;text-align:left;margin-left:6.75pt;margin-top:73.3pt;width:100pt;height:12pt;z-index:251663360;mso-position-horizontal-relative:text;mso-position-vertical-relative:text" filled="f" strokecolor="red" strokeweight="2pt"/>
-              </w:pict>
-            </w:r>
-            <w:r>
-              <w:rPr>
-                <w:noProof/>
-                <w:lang w:eastAsia="en-US" w:bidi="ar-SA"/>
-              </w:rPr>
-              <w:drawing>
-                <wp:inline distT="0" distB="0" distL="0" distR="0" wp14:anchorId="1004147F" wp14:editId="079307DC">
-                  <wp:extent cx="2926080" cy="1962358"/>
-                  <wp:effectExtent l="0" t="0" r="0" b="0"/>
-                  <wp:docPr id="9" name="Picture 9"/>
-                  <wp:cNvGraphicFramePr>
-                    <a:graphicFrameLocks xmlns:a="http://schemas.openxmlformats.org/drawingml/2006/main" noChangeAspect="1"/>
-                  </wp:cNvGraphicFramePr>
-                  <a:graphic xmlns:a="http://schemas.openxmlformats.org/drawingml/2006/main">
-                    <a:graphicData uri="http://schemas.openxmlformats.org/drawingml/2006/picture">
-                      <pic:pic xmlns:pic="http://schemas.openxmlformats.org/drawingml/2006/picture">
-                        <pic:nvPicPr>
-                          <pic:cNvPr id="0" name=""/>
-                          <pic:cNvPicPr/>
-                        </pic:nvPicPr>
-                        <pic:blipFill>
-                          <a:blip r:embed="rId11"/>
-                          <a:stretch>
-                            <a:fillRect/>
-                          </a:stretch>
-                        </pic:blipFill>
-                        <pic:spPr>
-                          <a:xfrm>
-                            <a:off x="0" y="0"/>
-                            <a:ext cx="2926080" cy="1962358"/>
-                          </a:xfrm>
-                          <a:prstGeom prst="rect">
-                            <a:avLst/>
-                          </a:prstGeom>
-                        </pic:spPr>
-                      </pic:pic>
-                    </a:graphicData>
-                  </a:graphic>
-                </wp:inline>
-              </w:drawing>
+                <v:rect id="_x0000_s1031" style="position:absolute;left:0;text-align:left;margin-left:6.75pt;margin-top:73.3pt;width:100pt;height:12pt;z-index:6;mso-position-horizontal-relative:text;mso-position-vertical-relative:text" filled="f" strokecolor="red" strokeweight="2pt"/>
+              </w:pict>
+            </w:r>
+            <w:r>
+              <w:rPr>
+                <w:noProof/>
+                <w:lang w:eastAsia="en-US" w:bidi="ar-SA"/>
+              </w:rPr>
+              <w:pict>
+                <v:shape id="Picture 9" o:spid="_x0000_i1049" type="#_x0000_t75" style="width:230.4pt;height:154.65pt;visibility:visible;mso-wrap-style:square">
+                  <v:imagedata r:id="rId14" o:title=""/>
+                </v:shape>
+              </w:pict>
             </w:r>
           </w:p>
           <w:p>
@@ -1106,41 +1352,11 @@
                 <w:noProof/>
                 <w:lang w:eastAsia="en-US" w:bidi="ar-SA"/>
               </w:rPr>
-              <w:drawing>
-                <wp:inline distT="0" distB="0" distL="0" distR="0" wp14:anchorId="2EA12D7C" wp14:editId="785AA81D">
-                  <wp:extent cx="2926080" cy="815669"/>
-                  <wp:effectExtent l="0" t="0" r="0" b="0"/>
-                  <wp:docPr id="10" name="Picture 10"/>
-                  <wp:cNvGraphicFramePr>
-                    <a:graphicFrameLocks xmlns:a="http://schemas.openxmlformats.org/drawingml/2006/main" noChangeAspect="1"/>
-                  </wp:cNvGraphicFramePr>
-                  <a:graphic xmlns:a="http://schemas.openxmlformats.org/drawingml/2006/main">
-                    <a:graphicData uri="http://schemas.openxmlformats.org/drawingml/2006/picture">
-                      <pic:pic xmlns:pic="http://schemas.openxmlformats.org/drawingml/2006/picture">
-                        <pic:nvPicPr>
-                          <pic:cNvPr id="0" name=""/>
-                          <pic:cNvPicPr/>
-                        </pic:nvPicPr>
-                        <pic:blipFill>
-                          <a:blip r:embed="rId12"/>
-                          <a:stretch>
-                            <a:fillRect/>
-                          </a:stretch>
-                        </pic:blipFill>
-                        <pic:spPr>
-                          <a:xfrm>
-                            <a:off x="0" y="0"/>
-                            <a:ext cx="2926080" cy="815669"/>
-                          </a:xfrm>
-                          <a:prstGeom prst="rect">
-                            <a:avLst/>
-                          </a:prstGeom>
-                        </pic:spPr>
-                      </pic:pic>
-                    </a:graphicData>
-                  </a:graphic>
-                </wp:inline>
-              </w:drawing>
+              <w:pict>
+                <v:shape id="Picture 10" o:spid="_x0000_i1048" type="#_x0000_t75" style="width:230.4pt;height:63.85pt;visibility:visible;mso-wrap-style:square">
+                  <v:imagedata r:id="rId15" o:title=""/>
+                </v:shape>
+              </w:pict>
             </w:r>
           </w:p>
         </w:tc>
@@ -1277,49 +1493,19 @@
                 <w:lang w:eastAsia="en-US" w:bidi="ar-SA"/>
               </w:rPr>
               <w:pict>
-                <v:rect id="_x0000_s1032" style="position:absolute;left:0;text-align:left;margin-left:6.75pt;margin-top:50.7pt;width:77.5pt;height:9.5pt;z-index:251664384;mso-position-horizontal-relative:text;mso-position-vertical-relative:text" filled="f" strokecolor="red" strokeweight="2pt"/>
-              </w:pict>
-            </w:r>
-            <w:r>
-              <w:rPr>
-                <w:noProof/>
-                <w:lang w:eastAsia="en-US" w:bidi="ar-SA"/>
-              </w:rPr>
-              <w:drawing>
-                <wp:inline distT="0" distB="0" distL="0" distR="0" wp14:anchorId="48F057F8" wp14:editId="476BB39D">
-                  <wp:extent cx="2926080" cy="1002758"/>
-                  <wp:effectExtent l="0" t="0" r="0" b="0"/>
-                  <wp:docPr id="11" name="Picture 11"/>
-                  <wp:cNvGraphicFramePr>
-                    <a:graphicFrameLocks xmlns:a="http://schemas.openxmlformats.org/drawingml/2006/main" noChangeAspect="1"/>
-                  </wp:cNvGraphicFramePr>
-                  <a:graphic xmlns:a="http://schemas.openxmlformats.org/drawingml/2006/main">
-                    <a:graphicData uri="http://schemas.openxmlformats.org/drawingml/2006/picture">
-                      <pic:pic xmlns:pic="http://schemas.openxmlformats.org/drawingml/2006/picture">
-                        <pic:nvPicPr>
-                          <pic:cNvPr id="0" name=""/>
-                          <pic:cNvPicPr/>
-                        </pic:nvPicPr>
-                        <pic:blipFill>
-                          <a:blip r:embed="rId13"/>
-                          <a:stretch>
-                            <a:fillRect/>
-                          </a:stretch>
-                        </pic:blipFill>
-                        <pic:spPr>
-                          <a:xfrm>
-                            <a:off x="0" y="0"/>
-                            <a:ext cx="2926080" cy="1002758"/>
-                          </a:xfrm>
-                          <a:prstGeom prst="rect">
-                            <a:avLst/>
-                          </a:prstGeom>
-                        </pic:spPr>
-                      </pic:pic>
-                    </a:graphicData>
-                  </a:graphic>
-                </wp:inline>
-              </w:drawing>
+                <v:rect id="_x0000_s1032" style="position:absolute;left:0;text-align:left;margin-left:6.75pt;margin-top:50.7pt;width:77.5pt;height:9.5pt;z-index:7;mso-position-horizontal-relative:text;mso-position-vertical-relative:text" filled="f" strokecolor="red" strokeweight="2pt"/>
+              </w:pict>
+            </w:r>
+            <w:r>
+              <w:rPr>
+                <w:noProof/>
+                <w:lang w:eastAsia="en-US" w:bidi="ar-SA"/>
+              </w:rPr>
+              <w:pict>
+                <v:shape id="Picture 11" o:spid="_x0000_i1047" type="#_x0000_t75" style="width:230.4pt;height:78.9pt;visibility:visible;mso-wrap-style:square">
+                  <v:imagedata r:id="rId16" o:title=""/>
+                </v:shape>
+              </w:pict>
             </w:r>
           </w:p>
         </w:tc>
@@ -1488,49 +1674,19 @@
                 <w:lang w:eastAsia="en-US" w:bidi="ar-SA"/>
               </w:rPr>
               <w:pict>
-                <v:rect id="_x0000_s1033" style="position:absolute;left:0;text-align:left;margin-left:54.25pt;margin-top:58.85pt;width:90pt;height:14.5pt;z-index:251665408;mso-position-horizontal-relative:text;mso-position-vertical-relative:text" filled="f" strokecolor="red" strokeweight="2pt"/>
-              </w:pict>
-            </w:r>
-            <w:r>
-              <w:rPr>
-                <w:noProof/>
-                <w:lang w:eastAsia="en-US" w:bidi="ar-SA"/>
-              </w:rPr>
-              <w:drawing>
-                <wp:inline distT="0" distB="0" distL="0" distR="0" wp14:anchorId="44583018" wp14:editId="0639E3D6">
-                  <wp:extent cx="2926080" cy="1834370"/>
-                  <wp:effectExtent l="0" t="0" r="0" b="0"/>
-                  <wp:docPr id="12" name="Picture 12"/>
-                  <wp:cNvGraphicFramePr>
-                    <a:graphicFrameLocks xmlns:a="http://schemas.openxmlformats.org/drawingml/2006/main" noChangeAspect="1"/>
-                  </wp:cNvGraphicFramePr>
-                  <a:graphic xmlns:a="http://schemas.openxmlformats.org/drawingml/2006/main">
-                    <a:graphicData uri="http://schemas.openxmlformats.org/drawingml/2006/picture">
-                      <pic:pic xmlns:pic="http://schemas.openxmlformats.org/drawingml/2006/picture">
-                        <pic:nvPicPr>
-                          <pic:cNvPr id="0" name=""/>
-                          <pic:cNvPicPr/>
-                        </pic:nvPicPr>
-                        <pic:blipFill>
-                          <a:blip r:embed="rId14"/>
-                          <a:stretch>
-                            <a:fillRect/>
-                          </a:stretch>
-                        </pic:blipFill>
-                        <pic:spPr>
-                          <a:xfrm>
-                            <a:off x="0" y="0"/>
-                            <a:ext cx="2926080" cy="1834370"/>
-                          </a:xfrm>
-                          <a:prstGeom prst="rect">
-                            <a:avLst/>
-                          </a:prstGeom>
-                        </pic:spPr>
-                      </pic:pic>
-                    </a:graphicData>
-                  </a:graphic>
-                </wp:inline>
-              </w:drawing>
+                <v:rect id="_x0000_s1033" style="position:absolute;left:0;text-align:left;margin-left:54.25pt;margin-top:58.85pt;width:90pt;height:14.5pt;z-index:8;mso-position-horizontal-relative:text;mso-position-vertical-relative:text" filled="f" strokecolor="red" strokeweight="2pt"/>
+              </w:pict>
+            </w:r>
+            <w:r>
+              <w:rPr>
+                <w:noProof/>
+                <w:lang w:eastAsia="en-US" w:bidi="ar-SA"/>
+              </w:rPr>
+              <w:pict>
+                <v:shape id="Picture 12" o:spid="_x0000_i1046" type="#_x0000_t75" style="width:230.4pt;height:144.65pt;visibility:visible;mso-wrap-style:square">
+                  <v:imagedata r:id="rId17" o:title=""/>
+                </v:shape>
+              </w:pict>
             </w:r>
           </w:p>
         </w:tc>
@@ -1872,49 +2028,19 @@
                 <w:lang w:eastAsia="en-US" w:bidi="ar-SA"/>
               </w:rPr>
               <w:pict>
-                <v:rect id="_x0000_s1034" style="position:absolute;left:0;text-align:left;margin-left:16.75pt;margin-top:36.5pt;width:101pt;height:7.5pt;z-index:251666432;mso-position-horizontal-relative:text;mso-position-vertical-relative:text" filled="f" strokecolor="red" strokeweight="2pt"/>
-              </w:pict>
-            </w:r>
-            <w:r>
-              <w:rPr>
-                <w:noProof/>
-                <w:lang w:eastAsia="en-US" w:bidi="ar-SA"/>
-              </w:rPr>
-              <w:drawing>
-                <wp:inline distT="0" distB="0" distL="0" distR="0" wp14:anchorId="10B5863C" wp14:editId="1EEB6AAA">
-                  <wp:extent cx="2926080" cy="1274833"/>
-                  <wp:effectExtent l="0" t="0" r="0" b="0"/>
-                  <wp:docPr id="13" name="Picture 13"/>
-                  <wp:cNvGraphicFramePr>
-                    <a:graphicFrameLocks xmlns:a="http://schemas.openxmlformats.org/drawingml/2006/main" noChangeAspect="1"/>
-                  </wp:cNvGraphicFramePr>
-                  <a:graphic xmlns:a="http://schemas.openxmlformats.org/drawingml/2006/main">
-                    <a:graphicData uri="http://schemas.openxmlformats.org/drawingml/2006/picture">
-                      <pic:pic xmlns:pic="http://schemas.openxmlformats.org/drawingml/2006/picture">
-                        <pic:nvPicPr>
-                          <pic:cNvPr id="0" name=""/>
-                          <pic:cNvPicPr/>
-                        </pic:nvPicPr>
-                        <pic:blipFill>
-                          <a:blip r:embed="rId15"/>
-                          <a:stretch>
-                            <a:fillRect/>
-                          </a:stretch>
-                        </pic:blipFill>
-                        <pic:spPr>
-                          <a:xfrm>
-                            <a:off x="0" y="0"/>
-                            <a:ext cx="2926080" cy="1274833"/>
-                          </a:xfrm>
-                          <a:prstGeom prst="rect">
-                            <a:avLst/>
-                          </a:prstGeom>
-                        </pic:spPr>
-                      </pic:pic>
-                    </a:graphicData>
-                  </a:graphic>
-                </wp:inline>
-              </w:drawing>
+                <v:rect id="_x0000_s1034" style="position:absolute;left:0;text-align:left;margin-left:16.75pt;margin-top:36.5pt;width:101pt;height:7.5pt;z-index:9;mso-position-horizontal-relative:text;mso-position-vertical-relative:text" filled="f" strokecolor="red" strokeweight="2pt"/>
+              </w:pict>
+            </w:r>
+            <w:r>
+              <w:rPr>
+                <w:noProof/>
+                <w:lang w:eastAsia="en-US" w:bidi="ar-SA"/>
+              </w:rPr>
+              <w:pict>
+                <v:shape id="Picture 13" o:spid="_x0000_i1045" type="#_x0000_t75" style="width:230.4pt;height:100.15pt;visibility:visible;mso-wrap-style:square">
+                  <v:imagedata r:id="rId18" o:title=""/>
+                </v:shape>
+              </w:pict>
             </w:r>
           </w:p>
         </w:tc>
@@ -2042,49 +2168,19 @@
                 <w:lang w:eastAsia="en-US" w:bidi="ar-SA"/>
               </w:rPr>
               <w:pict>
-                <v:rect id="_x0000_s1037" style="position:absolute;left:0;text-align:left;margin-left:108.65pt;margin-top:52.5pt;width:27.6pt;height:10.8pt;z-index:251669504;mso-position-horizontal-relative:text;mso-position-vertical-relative:text" filled="f" strokecolor="red" strokeweight="2pt"/>
-              </w:pict>
-            </w:r>
-            <w:r>
-              <w:rPr>
-                <w:noProof/>
-                <w:lang w:eastAsia="en-US" w:bidi="ar-SA"/>
-              </w:rPr>
-              <w:drawing>
-                <wp:inline distT="0" distB="0" distL="0" distR="0" wp14:anchorId="0CAFB51B" wp14:editId="4BC39317">
-                  <wp:extent cx="2926080" cy="1540042"/>
-                  <wp:effectExtent l="0" t="0" r="0" b="0"/>
-                  <wp:docPr id="14" name="Picture 14"/>
-                  <wp:cNvGraphicFramePr>
-                    <a:graphicFrameLocks xmlns:a="http://schemas.openxmlformats.org/drawingml/2006/main" noChangeAspect="1"/>
-                  </wp:cNvGraphicFramePr>
-                  <a:graphic xmlns:a="http://schemas.openxmlformats.org/drawingml/2006/main">
-                    <a:graphicData uri="http://schemas.openxmlformats.org/drawingml/2006/picture">
-                      <pic:pic xmlns:pic="http://schemas.openxmlformats.org/drawingml/2006/picture">
-                        <pic:nvPicPr>
-                          <pic:cNvPr id="0" name=""/>
-                          <pic:cNvPicPr/>
-                        </pic:nvPicPr>
-                        <pic:blipFill>
-                          <a:blip r:embed="rId16"/>
-                          <a:stretch>
-                            <a:fillRect/>
-                          </a:stretch>
-                        </pic:blipFill>
-                        <pic:spPr>
-                          <a:xfrm>
-                            <a:off x="0" y="0"/>
-                            <a:ext cx="2926080" cy="1540042"/>
-                          </a:xfrm>
-                          <a:prstGeom prst="rect">
-                            <a:avLst/>
-                          </a:prstGeom>
-                        </pic:spPr>
-                      </pic:pic>
-                    </a:graphicData>
-                  </a:graphic>
-                </wp:inline>
-              </w:drawing>
+                <v:rect id="_x0000_s1037" style="position:absolute;left:0;text-align:left;margin-left:108.65pt;margin-top:52.5pt;width:27.6pt;height:10.8pt;z-index:12;mso-position-horizontal-relative:text;mso-position-vertical-relative:text" filled="f" strokecolor="red" strokeweight="2pt"/>
+              </w:pict>
+            </w:r>
+            <w:r>
+              <w:rPr>
+                <w:noProof/>
+                <w:lang w:eastAsia="en-US" w:bidi="ar-SA"/>
+              </w:rPr>
+              <w:pict>
+                <v:shape id="Picture 14" o:spid="_x0000_i1044" type="#_x0000_t75" style="width:230.4pt;height:121.45pt;visibility:visible;mso-wrap-style:square">
+                  <v:imagedata r:id="rId19" o:title=""/>
+                </v:shape>
+              </w:pict>
             </w:r>
           </w:p>
         </w:tc>
@@ -2231,49 +2327,19 @@
                 <w:lang w:eastAsia="en-US" w:bidi="ar-SA"/>
               </w:rPr>
               <w:pict>
-                <v:rect id="_x0000_s1036" style="position:absolute;left:0;text-align:left;margin-left:77.65pt;margin-top:38.4pt;width:27.6pt;height:10.8pt;z-index:251668480;mso-position-horizontal-relative:text;mso-position-vertical-relative:text" filled="f" strokecolor="red" strokeweight="2pt"/>
-              </w:pict>
-            </w:r>
-            <w:r>
-              <w:rPr>
-                <w:noProof/>
-                <w:lang w:eastAsia="en-US" w:bidi="ar-SA"/>
-              </w:rPr>
-              <w:drawing>
-                <wp:inline distT="0" distB="0" distL="0" distR="0" wp14:anchorId="01561BB0" wp14:editId="5F70E33C">
-                  <wp:extent cx="2926080" cy="1328816"/>
-                  <wp:effectExtent l="0" t="0" r="0" b="0"/>
-                  <wp:docPr id="15" name="Picture 15"/>
-                  <wp:cNvGraphicFramePr>
-                    <a:graphicFrameLocks xmlns:a="http://schemas.openxmlformats.org/drawingml/2006/main" noChangeAspect="1"/>
-                  </wp:cNvGraphicFramePr>
-                  <a:graphic xmlns:a="http://schemas.openxmlformats.org/drawingml/2006/main">
-                    <a:graphicData uri="http://schemas.openxmlformats.org/drawingml/2006/picture">
-                      <pic:pic xmlns:pic="http://schemas.openxmlformats.org/drawingml/2006/picture">
-                        <pic:nvPicPr>
-                          <pic:cNvPr id="0" name=""/>
-                          <pic:cNvPicPr/>
-                        </pic:nvPicPr>
-                        <pic:blipFill>
-                          <a:blip r:embed="rId17"/>
-                          <a:stretch>
-                            <a:fillRect/>
-                          </a:stretch>
-                        </pic:blipFill>
-                        <pic:spPr>
-                          <a:xfrm>
-                            <a:off x="0" y="0"/>
-                            <a:ext cx="2926080" cy="1328816"/>
-                          </a:xfrm>
-                          <a:prstGeom prst="rect">
-                            <a:avLst/>
-                          </a:prstGeom>
-                        </pic:spPr>
-                      </pic:pic>
-                    </a:graphicData>
-                  </a:graphic>
-                </wp:inline>
-              </w:drawing>
+                <v:rect id="_x0000_s1036" style="position:absolute;left:0;text-align:left;margin-left:77.65pt;margin-top:38.4pt;width:27.6pt;height:10.8pt;z-index:11;mso-position-horizontal-relative:text;mso-position-vertical-relative:text" filled="f" strokecolor="red" strokeweight="2pt"/>
+              </w:pict>
+            </w:r>
+            <w:r>
+              <w:rPr>
+                <w:noProof/>
+                <w:lang w:eastAsia="en-US" w:bidi="ar-SA"/>
+              </w:rPr>
+              <w:pict>
+                <v:shape id="Picture 15" o:spid="_x0000_i1043" type="#_x0000_t75" style="width:230.4pt;height:104.55pt;visibility:visible;mso-wrap-style:square">
+                  <v:imagedata r:id="rId20" o:title=""/>
+                </v:shape>
+              </w:pict>
             </w:r>
           </w:p>
           <w:p>
@@ -2285,41 +2351,11 @@
                 <w:noProof/>
                 <w:lang w:eastAsia="en-US" w:bidi="ar-SA"/>
               </w:rPr>
-              <w:drawing>
-                <wp:inline distT="0" distB="0" distL="0" distR="0" wp14:anchorId="44C41134" wp14:editId="30D4C90A">
-                  <wp:extent cx="2926080" cy="1429132"/>
-                  <wp:effectExtent l="0" t="0" r="0" b="0"/>
-                  <wp:docPr id="16" name="Picture 16"/>
-                  <wp:cNvGraphicFramePr>
-                    <a:graphicFrameLocks xmlns:a="http://schemas.openxmlformats.org/drawingml/2006/main" noChangeAspect="1"/>
-                  </wp:cNvGraphicFramePr>
-                  <a:graphic xmlns:a="http://schemas.openxmlformats.org/drawingml/2006/main">
-                    <a:graphicData uri="http://schemas.openxmlformats.org/drawingml/2006/picture">
-                      <pic:pic xmlns:pic="http://schemas.openxmlformats.org/drawingml/2006/picture">
-                        <pic:nvPicPr>
-                          <pic:cNvPr id="0" name=""/>
-                          <pic:cNvPicPr/>
-                        </pic:nvPicPr>
-                        <pic:blipFill>
-                          <a:blip r:embed="rId18"/>
-                          <a:stretch>
-                            <a:fillRect/>
-                          </a:stretch>
-                        </pic:blipFill>
-                        <pic:spPr>
-                          <a:xfrm>
-                            <a:off x="0" y="0"/>
-                            <a:ext cx="2926080" cy="1429132"/>
-                          </a:xfrm>
-                          <a:prstGeom prst="rect">
-                            <a:avLst/>
-                          </a:prstGeom>
-                        </pic:spPr>
-                      </pic:pic>
-                    </a:graphicData>
-                  </a:graphic>
-                </wp:inline>
-              </w:drawing>
+              <w:pict>
+                <v:shape id="Picture 16" o:spid="_x0000_i1042" type="#_x0000_t75" style="width:230.4pt;height:112.7pt;visibility:visible;mso-wrap-style:square">
+                  <v:imagedata r:id="rId21" o:title=""/>
+                </v:shape>
+              </w:pict>
             </w:r>
           </w:p>
         </w:tc>
@@ -2417,49 +2453,19 @@
                 <w:lang w:eastAsia="en-US" w:bidi="ar-SA"/>
               </w:rPr>
               <w:pict>
-                <v:rect id="_x0000_s1035" style="position:absolute;left:0;text-align:left;margin-left:13.2pt;margin-top:15.7pt;width:27.6pt;height:7.5pt;z-index:251667456;mso-position-horizontal-relative:text;mso-position-vertical-relative:text" filled="f" strokecolor="red" strokeweight="2pt"/>
-              </w:pict>
-            </w:r>
-            <w:r>
-              <w:rPr>
-                <w:noProof/>
-                <w:lang w:eastAsia="en-US" w:bidi="ar-SA"/>
-              </w:rPr>
-              <w:drawing>
-                <wp:inline distT="0" distB="0" distL="0" distR="0" wp14:anchorId="4EA0D974" wp14:editId="64D1BDBE">
-                  <wp:extent cx="2926080" cy="1014764"/>
-                  <wp:effectExtent l="0" t="0" r="0" b="0"/>
-                  <wp:docPr id="17" name="Picture 17"/>
-                  <wp:cNvGraphicFramePr>
-                    <a:graphicFrameLocks xmlns:a="http://schemas.openxmlformats.org/drawingml/2006/main" noChangeAspect="1"/>
-                  </wp:cNvGraphicFramePr>
-                  <a:graphic xmlns:a="http://schemas.openxmlformats.org/drawingml/2006/main">
-                    <a:graphicData uri="http://schemas.openxmlformats.org/drawingml/2006/picture">
-                      <pic:pic xmlns:pic="http://schemas.openxmlformats.org/drawingml/2006/picture">
-                        <pic:nvPicPr>
-                          <pic:cNvPr id="0" name=""/>
-                          <pic:cNvPicPr/>
-                        </pic:nvPicPr>
-                        <pic:blipFill>
-                          <a:blip r:embed="rId19"/>
-                          <a:stretch>
-                            <a:fillRect/>
-                          </a:stretch>
-                        </pic:blipFill>
-                        <pic:spPr>
-                          <a:xfrm>
-                            <a:off x="0" y="0"/>
-                            <a:ext cx="2926080" cy="1014764"/>
-                          </a:xfrm>
-                          <a:prstGeom prst="rect">
-                            <a:avLst/>
-                          </a:prstGeom>
-                        </pic:spPr>
-                      </pic:pic>
-                    </a:graphicData>
-                  </a:graphic>
-                </wp:inline>
-              </w:drawing>
+                <v:rect id="_x0000_s1035" style="position:absolute;left:0;text-align:left;margin-left:13.2pt;margin-top:15.7pt;width:27.6pt;height:7.5pt;z-index:10;mso-position-horizontal-relative:text;mso-position-vertical-relative:text" filled="f" strokecolor="red" strokeweight="2pt"/>
+              </w:pict>
+            </w:r>
+            <w:r>
+              <w:rPr>
+                <w:noProof/>
+                <w:lang w:eastAsia="en-US" w:bidi="ar-SA"/>
+              </w:rPr>
+              <w:pict>
+                <v:shape id="Picture 17" o:spid="_x0000_i1041" type="#_x0000_t75" style="width:230.4pt;height:80.15pt;visibility:visible;mso-wrap-style:square">
+                  <v:imagedata r:id="rId22" o:title=""/>
+                </v:shape>
+              </w:pict>
             </w:r>
           </w:p>
         </w:tc>
@@ -2547,6 +2553,11 @@
             </w:r>
           </w:p>
           <w:p/>
+          <w:p>
+            <w:r>
+              <w:t>This step is used when you have to wait on a process to complete. It’s the case in most of the import process.</w:t>
+            </w:r>
+          </w:p>
         </w:tc>
         <w:tc>
           <w:tcPr>
@@ -2954,7 +2965,7 @@
             <w:tcW w:w="4986" w:type="dxa"/>
             <w:tcBorders>
               <w:left w:val="single" w:sz="2" w:space="0" w:color="000000"/>
-              <w:bottom w:val="single" w:sz="2" w:space="0" w:color="000000"/>
+              <w:bottom w:val="single" w:sz="4" w:space="0" w:color="auto"/>
             </w:tcBorders>
             <w:shd w:val="clear" w:color="auto" w:fill="auto"/>
             <w:tcMar>
@@ -3007,7 +3018,7 @@
             <w:tcW w:w="4986" w:type="dxa"/>
             <w:tcBorders>
               <w:left w:val="single" w:sz="2" w:space="0" w:color="000000"/>
-              <w:bottom w:val="single" w:sz="2" w:space="0" w:color="000000"/>
+              <w:bottom w:val="single" w:sz="4" w:space="0" w:color="auto"/>
               <w:right w:val="single" w:sz="2" w:space="0" w:color="000000"/>
             </w:tcBorders>
             <w:shd w:val="clear" w:color="auto" w:fill="auto"/>
@@ -3028,49 +3039,19 @@
                 <w:lang w:eastAsia="en-US" w:bidi="ar-SA"/>
               </w:rPr>
               <w:pict>
-                <v:rect id="_x0000_s1038" style="position:absolute;left:0;text-align:left;margin-left:37.25pt;margin-top:23.95pt;width:37.55pt;height:19.45pt;z-index:251670528;mso-position-horizontal-relative:text;mso-position-vertical-relative:text" filled="f" strokecolor="red" strokeweight="2pt"/>
-              </w:pict>
-            </w:r>
-            <w:r>
-              <w:rPr>
-                <w:noProof/>
-                <w:lang w:eastAsia="en-US" w:bidi="ar-SA"/>
-              </w:rPr>
-              <w:drawing>
-                <wp:inline distT="0" distB="0" distL="0" distR="0" wp14:anchorId="218C03A6" wp14:editId="1374CBFA">
-                  <wp:extent cx="2926080" cy="1500260"/>
-                  <wp:effectExtent l="0" t="0" r="0" b="0"/>
-                  <wp:docPr id="19" name="Picture 19"/>
-                  <wp:cNvGraphicFramePr>
-                    <a:graphicFrameLocks xmlns:a="http://schemas.openxmlformats.org/drawingml/2006/main" noChangeAspect="1"/>
-                  </wp:cNvGraphicFramePr>
-                  <a:graphic xmlns:a="http://schemas.openxmlformats.org/drawingml/2006/main">
-                    <a:graphicData uri="http://schemas.openxmlformats.org/drawingml/2006/picture">
-                      <pic:pic xmlns:pic="http://schemas.openxmlformats.org/drawingml/2006/picture">
-                        <pic:nvPicPr>
-                          <pic:cNvPr id="0" name=""/>
-                          <pic:cNvPicPr/>
-                        </pic:nvPicPr>
-                        <pic:blipFill>
-                          <a:blip r:embed="rId20"/>
-                          <a:stretch>
-                            <a:fillRect/>
-                          </a:stretch>
-                        </pic:blipFill>
-                        <pic:spPr>
-                          <a:xfrm>
-                            <a:off x="0" y="0"/>
-                            <a:ext cx="2926080" cy="1500260"/>
-                          </a:xfrm>
-                          <a:prstGeom prst="rect">
-                            <a:avLst/>
-                          </a:prstGeom>
-                        </pic:spPr>
-                      </pic:pic>
-                    </a:graphicData>
-                  </a:graphic>
-                </wp:inline>
-              </w:drawing>
+                <v:rect id="_x0000_s1038" style="position:absolute;left:0;text-align:left;margin-left:37.25pt;margin-top:23.95pt;width:37.55pt;height:19.45pt;z-index:13;mso-position-horizontal-relative:text;mso-position-vertical-relative:text" filled="f" strokecolor="red" strokeweight="2pt"/>
+              </w:pict>
+            </w:r>
+            <w:r>
+              <w:rPr>
+                <w:noProof/>
+                <w:lang w:eastAsia="en-US" w:bidi="ar-SA"/>
+              </w:rPr>
+              <w:pict>
+                <v:shape id="Picture 19" o:spid="_x0000_i1040" type="#_x0000_t75" style="width:230.4pt;height:118.35pt;visibility:visible;mso-wrap-style:square">
+                  <v:imagedata r:id="rId23" o:title=""/>
+                </v:shape>
+              </w:pict>
             </w:r>
           </w:p>
         </w:tc>
@@ -3080,8 +3061,10 @@
           <w:tcPr>
             <w:tcW w:w="4986" w:type="dxa"/>
             <w:tcBorders>
-              <w:left w:val="single" w:sz="2" w:space="0" w:color="000000"/>
-              <w:bottom w:val="single" w:sz="2" w:space="0" w:color="000000"/>
+              <w:top w:val="single" w:sz="4" w:space="0" w:color="auto"/>
+              <w:left w:val="single" w:sz="4" w:space="0" w:color="auto"/>
+              <w:bottom w:val="single" w:sz="4" w:space="0" w:color="auto"/>
+              <w:right w:val="single" w:sz="4" w:space="0" w:color="auto"/>
             </w:tcBorders>
             <w:shd w:val="clear" w:color="auto" w:fill="auto"/>
             <w:tcMar>
@@ -3133,9 +3116,10 @@
           <w:tcPr>
             <w:tcW w:w="4986" w:type="dxa"/>
             <w:tcBorders>
-              <w:left w:val="single" w:sz="2" w:space="0" w:color="000000"/>
-              <w:bottom w:val="single" w:sz="2" w:space="0" w:color="000000"/>
-              <w:right w:val="single" w:sz="2" w:space="0" w:color="000000"/>
+              <w:top w:val="single" w:sz="4" w:space="0" w:color="auto"/>
+              <w:left w:val="single" w:sz="4" w:space="0" w:color="auto"/>
+              <w:bottom w:val="single" w:sz="4" w:space="0" w:color="auto"/>
+              <w:right w:val="single" w:sz="4" w:space="0" w:color="auto"/>
             </w:tcBorders>
             <w:shd w:val="clear" w:color="auto" w:fill="auto"/>
             <w:tcMar>
@@ -3155,61 +3139,102 @@
                 <w:lang w:eastAsia="en-US" w:bidi="ar-SA"/>
               </w:rPr>
               <w:pict>
-                <v:rect id="_x0000_s1040" style="position:absolute;left:0;text-align:left;margin-left:29.85pt;margin-top:23.8pt;width:37.55pt;height:19.45pt;z-index:251672576;mso-position-horizontal-relative:text;mso-position-vertical-relative:text" filled="f" strokecolor="red" strokeweight="2pt"/>
-              </w:pict>
-            </w:r>
-            <w:r>
-              <w:rPr>
-                <w:noProof/>
-                <w:lang w:eastAsia="en-US" w:bidi="ar-SA"/>
-              </w:rPr>
-              <w:drawing>
-                <wp:inline distT="0" distB="0" distL="0" distR="0" wp14:anchorId="34DFD2A6" wp14:editId="09A10845">
-                  <wp:extent cx="2926080" cy="1262661"/>
-                  <wp:effectExtent l="0" t="0" r="0" b="0"/>
-                  <wp:docPr id="18" name="Picture 18"/>
-                  <wp:cNvGraphicFramePr>
-                    <a:graphicFrameLocks xmlns:a="http://schemas.openxmlformats.org/drawingml/2006/main" noChangeAspect="1"/>
-                  </wp:cNvGraphicFramePr>
-                  <a:graphic xmlns:a="http://schemas.openxmlformats.org/drawingml/2006/main">
-                    <a:graphicData uri="http://schemas.openxmlformats.org/drawingml/2006/picture">
-                      <pic:pic xmlns:pic="http://schemas.openxmlformats.org/drawingml/2006/picture">
-                        <pic:nvPicPr>
-                          <pic:cNvPr id="0" name=""/>
-                          <pic:cNvPicPr/>
-                        </pic:nvPicPr>
-                        <pic:blipFill>
-                          <a:blip r:embed="rId21"/>
-                          <a:stretch>
-                            <a:fillRect/>
-                          </a:stretch>
-                        </pic:blipFill>
-                        <pic:spPr>
-                          <a:xfrm>
-                            <a:off x="0" y="0"/>
-                            <a:ext cx="2926080" cy="1262661"/>
-                          </a:xfrm>
-                          <a:prstGeom prst="rect">
-                            <a:avLst/>
-                          </a:prstGeom>
-                        </pic:spPr>
-                      </pic:pic>
-                    </a:graphicData>
-                  </a:graphic>
-                </wp:inline>
-              </w:drawing>
+                <v:rect id="_x0000_s1040" style="position:absolute;left:0;text-align:left;margin-left:29.85pt;margin-top:23.8pt;width:37.55pt;height:19.45pt;z-index:15;mso-position-horizontal-relative:text;mso-position-vertical-relative:text" filled="f" strokecolor="red" strokeweight="2pt"/>
+              </w:pict>
+            </w:r>
+            <w:r>
+              <w:rPr>
+                <w:noProof/>
+                <w:lang w:eastAsia="en-US" w:bidi="ar-SA"/>
+              </w:rPr>
+              <w:pict>
+                <v:shape id="Picture 18" o:spid="_x0000_i1039" type="#_x0000_t75" style="width:230.4pt;height:99.55pt;visibility:visible;mso-wrap-style:square">
+                  <v:imagedata r:id="rId24" o:title=""/>
+                </v:shape>
+              </w:pict>
+            </w:r>
+          </w:p>
+        </w:tc>
+      </w:tr>
+      <w:tr>
+        <w:tc>
+          <w:tcPr>
+            <w:tcW w:w="4986" w:type="dxa"/>
+            <w:tcBorders>
+              <w:top w:val="single" w:sz="4" w:space="0" w:color="auto"/>
+              <w:left w:val="single" w:sz="4" w:space="0" w:color="auto"/>
+              <w:bottom w:val="single" w:sz="4" w:space="0" w:color="auto"/>
+              <w:right w:val="single" w:sz="4" w:space="0" w:color="auto"/>
+            </w:tcBorders>
+            <w:shd w:val="clear" w:color="auto" w:fill="auto"/>
+            <w:tcMar>
+              <w:top w:w="55" w:type="dxa"/>
+              <w:left w:w="55" w:type="dxa"/>
+              <w:bottom w:w="55" w:type="dxa"/>
+              <w:right w:w="55" w:type="dxa"/>
+            </w:tcMar>
+          </w:tcPr>
+          <w:p>
+            <w:r>
+              <w:lastRenderedPageBreak/>
+              <w:t xml:space="preserve">I </w:t>
+            </w:r>
+            <w:r>
+              <w:t>close the window</w:t>
+            </w:r>
+          </w:p>
+          <w:p/>
+        </w:tc>
+        <w:tc>
+          <w:tcPr>
+            <w:tcW w:w="4986" w:type="dxa"/>
+            <w:tcBorders>
+              <w:top w:val="single" w:sz="4" w:space="0" w:color="auto"/>
+              <w:left w:val="single" w:sz="4" w:space="0" w:color="auto"/>
+              <w:bottom w:val="single" w:sz="4" w:space="0" w:color="auto"/>
+              <w:right w:val="single" w:sz="4" w:space="0" w:color="auto"/>
+            </w:tcBorders>
+            <w:shd w:val="clear" w:color="auto" w:fill="auto"/>
+            <w:tcMar>
+              <w:top w:w="55" w:type="dxa"/>
+              <w:left w:w="55" w:type="dxa"/>
+              <w:bottom w:w="55" w:type="dxa"/>
+              <w:right w:w="55" w:type="dxa"/>
+            </w:tcMar>
+          </w:tcPr>
+          <w:p>
+            <w:pPr>
+              <w:jc w:val="center"/>
+              <w:rPr>
+                <w:noProof/>
+                <w:lang w:eastAsia="en-US" w:bidi="ar-SA"/>
+              </w:rPr>
+            </w:pPr>
+            <w:r>
+              <w:rPr>
+                <w:noProof/>
+                <w:lang w:eastAsia="en-US" w:bidi="ar-SA"/>
+              </w:rPr>
+              <w:pict>
+                <v:rect id="_x0000_s1062" style="position:absolute;left:0;text-align:left;margin-left:225.8pt;margin-top:-.25pt;width:11.4pt;height:15.2pt;z-index:35;mso-position-horizontal-relative:text;mso-position-vertical-relative:text" filled="f" strokecolor="red" strokeweight="2pt"/>
+              </w:pict>
+            </w:r>
+            <w:r>
+              <w:rPr>
+                <w:noProof/>
+                <w:lang w:eastAsia="en-US" w:bidi="ar-SA"/>
+              </w:rPr>
+              <w:pict>
+                <v:shape id="_x0000_i1058" type="#_x0000_t75" style="width:230.4pt;height:92.65pt;visibility:visible;mso-wrap-style:square">
+                  <v:imagedata r:id="rId25" o:title=""/>
+                </v:shape>
+              </w:pict>
             </w:r>
           </w:p>
         </w:tc>
       </w:tr>
     </w:tbl>
-    <w:p>
-      <w:pPr>
-        <w:rPr>
-          <w:lang w:val="fr-CH"/>
-        </w:rPr>
-      </w:pPr>
-    </w:p>
+    <w:p/>
     <w:tbl>
       <w:tblPr>
         <w:tblW w:w="9972" w:type="dxa"/>
@@ -3247,7 +3272,6 @@
           </w:tcPr>
           <w:p>
             <w:r>
-              <w:lastRenderedPageBreak/>
               <w:t>I click "</w:t>
             </w:r>
             <w:r>
@@ -3341,49 +3365,19 @@
                 <w:lang w:eastAsia="en-US" w:bidi="ar-SA"/>
               </w:rPr>
               <w:pict>
-                <v:rect id="_x0000_s1039" style="position:absolute;left:0;text-align:left;margin-left:145.45pt;margin-top:37.1pt;width:91.75pt;height:10.2pt;z-index:251671552;mso-position-horizontal-relative:text;mso-position-vertical-relative:text" filled="f" strokecolor="red" strokeweight="2pt"/>
-              </w:pict>
-            </w:r>
-            <w:r>
-              <w:rPr>
-                <w:noProof/>
-                <w:lang w:eastAsia="en-US" w:bidi="ar-SA"/>
-              </w:rPr>
-              <w:drawing>
-                <wp:inline distT="0" distB="0" distL="0" distR="0" wp14:anchorId="165016AD" wp14:editId="4761B563">
-                  <wp:extent cx="2926080" cy="1925276"/>
-                  <wp:effectExtent l="0" t="0" r="0" b="0"/>
-                  <wp:docPr id="20" name="Picture 20"/>
-                  <wp:cNvGraphicFramePr>
-                    <a:graphicFrameLocks xmlns:a="http://schemas.openxmlformats.org/drawingml/2006/main" noChangeAspect="1"/>
-                  </wp:cNvGraphicFramePr>
-                  <a:graphic xmlns:a="http://schemas.openxmlformats.org/drawingml/2006/main">
-                    <a:graphicData uri="http://schemas.openxmlformats.org/drawingml/2006/picture">
-                      <pic:pic xmlns:pic="http://schemas.openxmlformats.org/drawingml/2006/picture">
-                        <pic:nvPicPr>
-                          <pic:cNvPr id="0" name=""/>
-                          <pic:cNvPicPr/>
-                        </pic:nvPicPr>
-                        <pic:blipFill>
-                          <a:blip r:embed="rId22"/>
-                          <a:stretch>
-                            <a:fillRect/>
-                          </a:stretch>
-                        </pic:blipFill>
-                        <pic:spPr>
-                          <a:xfrm>
-                            <a:off x="0" y="0"/>
-                            <a:ext cx="2926080" cy="1925276"/>
-                          </a:xfrm>
-                          <a:prstGeom prst="rect">
-                            <a:avLst/>
-                          </a:prstGeom>
-                        </pic:spPr>
-                      </pic:pic>
-                    </a:graphicData>
-                  </a:graphic>
-                </wp:inline>
-              </w:drawing>
+                <v:rect id="_x0000_s1039" style="position:absolute;left:0;text-align:left;margin-left:145.45pt;margin-top:37.1pt;width:91.75pt;height:10.2pt;z-index:14;mso-position-horizontal-relative:text;mso-position-vertical-relative:text" filled="f" strokecolor="red" strokeweight="2pt"/>
+              </w:pict>
+            </w:r>
+            <w:r>
+              <w:rPr>
+                <w:noProof/>
+                <w:lang w:eastAsia="en-US" w:bidi="ar-SA"/>
+              </w:rPr>
+              <w:pict>
+                <v:shape id="Picture 20" o:spid="_x0000_i1038" type="#_x0000_t75" style="width:230.4pt;height:151.5pt;visibility:visible;mso-wrap-style:square">
+                  <v:imagedata r:id="rId26" o:title=""/>
+                </v:shape>
+              </w:pict>
             </w:r>
           </w:p>
         </w:tc>
@@ -3547,49 +3541,19 @@
                 <w:lang w:eastAsia="en-US" w:bidi="ar-SA"/>
               </w:rPr>
               <w:pict>
-                <v:rect id="_x0000_s1041" style="position:absolute;left:0;text-align:left;margin-left:145.45pt;margin-top:39.4pt;width:91.75pt;height:10.2pt;z-index:251673600;mso-position-horizontal-relative:text;mso-position-vertical-relative:text" filled="f" strokecolor="red" strokeweight="2pt"/>
-              </w:pict>
-            </w:r>
-            <w:r>
-              <w:rPr>
-                <w:noProof/>
-                <w:lang w:eastAsia="en-US" w:bidi="ar-SA"/>
-              </w:rPr>
-              <w:drawing>
-                <wp:inline distT="0" distB="0" distL="0" distR="0" wp14:anchorId="496CD622" wp14:editId="6F5FB356">
-                  <wp:extent cx="2926080" cy="1768873"/>
-                  <wp:effectExtent l="0" t="0" r="0" b="0"/>
-                  <wp:docPr id="21" name="Picture 21"/>
-                  <wp:cNvGraphicFramePr>
-                    <a:graphicFrameLocks xmlns:a="http://schemas.openxmlformats.org/drawingml/2006/main" noChangeAspect="1"/>
-                  </wp:cNvGraphicFramePr>
-                  <a:graphic xmlns:a="http://schemas.openxmlformats.org/drawingml/2006/main">
-                    <a:graphicData uri="http://schemas.openxmlformats.org/drawingml/2006/picture">
-                      <pic:pic xmlns:pic="http://schemas.openxmlformats.org/drawingml/2006/picture">
-                        <pic:nvPicPr>
-                          <pic:cNvPr id="0" name=""/>
-                          <pic:cNvPicPr/>
-                        </pic:nvPicPr>
-                        <pic:blipFill>
-                          <a:blip r:embed="rId23"/>
-                          <a:stretch>
-                            <a:fillRect/>
-                          </a:stretch>
-                        </pic:blipFill>
-                        <pic:spPr>
-                          <a:xfrm>
-                            <a:off x="0" y="0"/>
-                            <a:ext cx="2926080" cy="1768873"/>
-                          </a:xfrm>
-                          <a:prstGeom prst="rect">
-                            <a:avLst/>
-                          </a:prstGeom>
-                        </pic:spPr>
-                      </pic:pic>
-                    </a:graphicData>
-                  </a:graphic>
-                </wp:inline>
-              </w:drawing>
+                <v:rect id="_x0000_s1041" style="position:absolute;left:0;text-align:left;margin-left:145.45pt;margin-top:39.4pt;width:91.75pt;height:10.2pt;z-index:16;mso-position-horizontal-relative:text;mso-position-vertical-relative:text" filled="f" strokecolor="red" strokeweight="2pt"/>
+              </w:pict>
+            </w:r>
+            <w:r>
+              <w:rPr>
+                <w:noProof/>
+                <w:lang w:eastAsia="en-US" w:bidi="ar-SA"/>
+              </w:rPr>
+              <w:pict>
+                <v:shape id="Picture 21" o:spid="_x0000_i1037" type="#_x0000_t75" style="width:230.4pt;height:139.6pt;visibility:visible;mso-wrap-style:square">
+                  <v:imagedata r:id="rId27" o:title=""/>
+                </v:shape>
+              </w:pict>
             </w:r>
           </w:p>
         </w:tc>
@@ -3637,41 +3601,11 @@
                 <w:noProof/>
                 <w:lang w:eastAsia="en-US" w:bidi="ar-SA"/>
               </w:rPr>
-              <w:drawing>
-                <wp:inline distT="0" distB="0" distL="0" distR="0" wp14:anchorId="0D16FA22" wp14:editId="45869F40">
-                  <wp:extent cx="2926080" cy="815669"/>
-                  <wp:effectExtent l="0" t="0" r="0" b="0"/>
-                  <wp:docPr id="23" name="Picture 23"/>
-                  <wp:cNvGraphicFramePr>
-                    <a:graphicFrameLocks xmlns:a="http://schemas.openxmlformats.org/drawingml/2006/main" noChangeAspect="1"/>
-                  </wp:cNvGraphicFramePr>
-                  <a:graphic xmlns:a="http://schemas.openxmlformats.org/drawingml/2006/main">
-                    <a:graphicData uri="http://schemas.openxmlformats.org/drawingml/2006/picture">
-                      <pic:pic xmlns:pic="http://schemas.openxmlformats.org/drawingml/2006/picture">
-                        <pic:nvPicPr>
-                          <pic:cNvPr id="0" name=""/>
-                          <pic:cNvPicPr/>
-                        </pic:nvPicPr>
-                        <pic:blipFill>
-                          <a:blip r:embed="rId24"/>
-                          <a:stretch>
-                            <a:fillRect/>
-                          </a:stretch>
-                        </pic:blipFill>
-                        <pic:spPr>
-                          <a:xfrm>
-                            <a:off x="0" y="0"/>
-                            <a:ext cx="2926080" cy="815669"/>
-                          </a:xfrm>
-                          <a:prstGeom prst="rect">
-                            <a:avLst/>
-                          </a:prstGeom>
-                        </pic:spPr>
-                      </pic:pic>
-                    </a:graphicData>
-                  </a:graphic>
-                </wp:inline>
-              </w:drawing>
+              <w:pict>
+                <v:shape id="Picture 23" o:spid="_x0000_i1036" type="#_x0000_t75" style="width:230.4pt;height:64.5pt;visibility:visible;mso-wrap-style:square">
+                  <v:imagedata r:id="rId28" o:title=""/>
+                </v:shape>
+              </w:pict>
             </w:r>
           </w:p>
         </w:tc>
@@ -3753,7 +3687,19 @@
               <w:rPr>
                 <w:rStyle w:val="ExampleheadlineChar"/>
               </w:rPr>
-              <w:t>Example:</w:t>
+              <w:t>Example</w:t>
+            </w:r>
+            <w:r>
+              <w:rPr>
+                <w:rStyle w:val="ExampleheadlineChar"/>
+              </w:rPr>
+              <w:t xml:space="preserve"> (1)</w:t>
+            </w:r>
+            <w:r>
+              <w:rPr>
+                <w:rStyle w:val="ExampleheadlineChar"/>
+              </w:rPr>
+              <w:t>:</w:t>
             </w:r>
             <w:r>
               <w:t xml:space="preserve"> </w:t>
@@ -3772,6 +3718,102 @@
             </w:r>
           </w:p>
           <w:p/>
+          <w:p>
+            <w:r>
+              <w:rPr>
+                <w:rStyle w:val="WARNINGChar"/>
+              </w:rPr>
+              <w:t>INFORMATION</w:t>
+            </w:r>
+            <w:r>
+              <w:rPr>
+                <w:rStyle w:val="WARNINGChar"/>
+              </w:rPr>
+              <w:t>:</w:t>
+            </w:r>
+            <w:r>
+              <w:rPr>
+                <w:rStyle w:val="exampleChar"/>
+              </w:rPr>
+              <w:t xml:space="preserve"> If you don’t want to type the whole text</w:t>
+            </w:r>
+            <w:r>
+              <w:rPr>
+                <w:rStyle w:val="exampleChar"/>
+              </w:rPr>
+              <w:t xml:space="preserve"> (or you don’t know it)</w:t>
+            </w:r>
+            <w:r>
+              <w:rPr>
+                <w:rStyle w:val="exampleChar"/>
+              </w:rPr>
+              <w:t>, you can use a wild card character: “*”.</w:t>
+            </w:r>
+          </w:p>
+          <w:p>
+            <w:pPr>
+              <w:rPr>
+                <w:sz w:val="16"/>
+              </w:rPr>
+            </w:pPr>
+            <w:r>
+              <w:rPr>
+                <w:rStyle w:val="ExampleheadlineChar"/>
+              </w:rPr>
+              <w:t>Example</w:t>
+            </w:r>
+            <w:r>
+              <w:rPr>
+                <w:rStyle w:val="ExampleheadlineChar"/>
+              </w:rPr>
+              <w:t xml:space="preserve"> (2)</w:t>
+            </w:r>
+            <w:r>
+              <w:rPr>
+                <w:rStyle w:val="ExampleheadlineChar"/>
+              </w:rPr>
+              <w:t>:</w:t>
+            </w:r>
+            <w:r>
+              <w:t xml:space="preserve"> </w:t>
+            </w:r>
+            <w:r>
+              <w:rPr>
+                <w:rStyle w:val="exampleChar"/>
+              </w:rPr>
+              <w:t xml:space="preserve">I </w:t>
+            </w:r>
+            <w:r>
+              <w:rPr>
+                <w:rStyle w:val="exampleChar"/>
+              </w:rPr>
+              <w:t>should see “</w:t>
+            </w:r>
+            <w:r>
+              <w:rPr>
+                <w:rStyle w:val="exampleChar"/>
+              </w:rPr>
+              <w:t>*</w:t>
+            </w:r>
+            <w:r>
+              <w:rPr>
+                <w:rStyle w:val="exampleChar"/>
+              </w:rPr>
+              <w:t>OCG</w:t>
+            </w:r>
+            <w:r>
+              <w:rPr>
+                <w:rStyle w:val="exampleChar"/>
+              </w:rPr>
+              <w:t>*</w:t>
+            </w:r>
+            <w:r>
+              <w:rPr>
+                <w:rStyle w:val="exampleChar"/>
+              </w:rPr>
+              <w:t>” in “Warehouse”</w:t>
+            </w:r>
+          </w:p>
         </w:tc>
         <w:tc>
           <w:tcPr>
@@ -3799,56 +3841,19 @@
                 <w:lang w:eastAsia="en-US" w:bidi="ar-SA"/>
               </w:rPr>
               <w:pict>
-                <v:rect id="_x0000_s1042" style="position:absolute;left:0;text-align:left;margin-left:16.8pt;margin-top:24.9pt;width:86.9pt;height:11.7pt;z-index:251674624;mso-position-horizontal-relative:text;mso-position-vertical-relative:text" filled="f" strokecolor="#4e6128 [1606]" strokeweight="2pt"/>
-              </w:pict>
-            </w:r>
-            <w:r>
-              <w:rPr>
-                <w:noProof/>
-                <w:lang w:eastAsia="en-US" w:bidi="ar-SA"/>
-              </w:rPr>
-              <w:drawing>
-                <wp:inline distT="0" distB="0" distL="0" distR="0" wp14:anchorId="4430143F" wp14:editId="03858570">
-                  <wp:extent cx="2957885" cy="719837"/>
-                  <wp:effectExtent l="0" t="0" r="0" b="0"/>
-                  <wp:docPr id="32" name="Picture 32"/>
-                  <wp:cNvGraphicFramePr>
-                    <a:graphicFrameLocks xmlns:a="http://schemas.openxmlformats.org/drawingml/2006/main" noChangeAspect="1"/>
-                  </wp:cNvGraphicFramePr>
-                  <a:graphic xmlns:a="http://schemas.openxmlformats.org/drawingml/2006/main">
-                    <a:graphicData uri="http://schemas.openxmlformats.org/drawingml/2006/picture">
-                      <pic:pic xmlns:pic="http://schemas.openxmlformats.org/drawingml/2006/picture">
-                        <pic:nvPicPr>
-                          <pic:cNvPr id="0" name=""/>
-                          <pic:cNvPicPr/>
-                        </pic:nvPicPr>
-                        <pic:blipFill rotWithShape="1">
-                          <a:blip r:embed="rId25"/>
-                          <a:srcRect l="5164" r="17120"/>
-                          <a:stretch/>
-                        </pic:blipFill>
-                        <pic:spPr bwMode="auto">
-                          <a:xfrm>
-                            <a:off x="0" y="0"/>
-                            <a:ext cx="3000223" cy="730141"/>
-                          </a:xfrm>
-                          <a:prstGeom prst="rect">
-                            <a:avLst/>
-                          </a:prstGeom>
-                          <a:ln>
-                            <a:noFill/>
-                          </a:ln>
-                          <a:extLst>
-                            <a:ext uri="{53640926-AAD7-44D8-BBD7-CCE9431645EC}">
-                              <a14:shadowObscured xmlns:a14="http://schemas.microsoft.com/office/drawing/2010/main"/>
-                            </a:ext>
-                          </a:extLst>
-                        </pic:spPr>
-                      </pic:pic>
-                    </a:graphicData>
-                  </a:graphic>
-                </wp:inline>
-              </w:drawing>
+                <v:rect id="_x0000_s1042" style="position:absolute;left:0;text-align:left;margin-left:16.8pt;margin-top:24.9pt;width:86.9pt;height:11.7pt;z-index:17;mso-position-horizontal-relative:text;mso-position-vertical-relative:text" filled="f" strokecolor="#4e6128" strokeweight="2pt"/>
+              </w:pict>
+            </w:r>
+            <w:r>
+              <w:rPr>
+                <w:noProof/>
+                <w:lang w:eastAsia="en-US" w:bidi="ar-SA"/>
+              </w:rPr>
+              <w:pict>
+                <v:shape id="Picture 32" o:spid="_x0000_i1035" type="#_x0000_t75" style="width:232.9pt;height:56.95pt;visibility:visible;mso-wrap-style:square">
+                  <v:imagedata r:id="rId29" o:title="" cropleft="3384f" cropright="11220f"/>
+                </v:shape>
+              </w:pict>
             </w:r>
           </w:p>
         </w:tc>
@@ -3871,6 +3876,7 @@
           </w:tcPr>
           <w:p>
             <w:r>
+              <w:lastRenderedPageBreak/>
               <w:t>I should see a text status with "</w:t>
             </w:r>
             <w:r>
@@ -3917,13 +3923,37 @@
               <w:rPr>
                 <w:rStyle w:val="WARNINGChar"/>
               </w:rPr>
-              <w:t>WARNING:</w:t>
-            </w:r>
-            <w:r>
-              <w:rPr>
-                <w:rStyle w:val="exampleChar"/>
-              </w:rPr>
-              <w:t xml:space="preserve"> If you don’t want to type the whole text, you can use a wild card character: “*”.</w:t>
+              <w:t>INFORMATION</w:t>
+            </w:r>
+            <w:r>
+              <w:rPr>
+                <w:rStyle w:val="WARNINGChar"/>
+              </w:rPr>
+              <w:t>:</w:t>
+            </w:r>
+            <w:r>
+              <w:rPr>
+                <w:rStyle w:val="exampleChar"/>
+              </w:rPr>
+              <w:t xml:space="preserve"> If you don’t want to type the whole text</w:t>
+            </w:r>
+            <w:r>
+              <w:rPr>
+                <w:rStyle w:val="exampleChar"/>
+              </w:rPr>
+              <w:t xml:space="preserve"> </w:t>
+            </w:r>
+            <w:r>
+              <w:rPr>
+                <w:rStyle w:val="exampleChar"/>
+              </w:rPr>
+              <w:t>(or you don’t know it)</w:t>
+            </w:r>
+            <w:r>
+              <w:rPr>
+                <w:rStyle w:val="exampleChar"/>
+              </w:rPr>
+              <w:t>, you can use a wild card character: “*”.</w:t>
             </w:r>
           </w:p>
         </w:tc>
@@ -3953,56 +3983,19 @@
                 <w:lang w:eastAsia="en-US" w:bidi="ar-SA"/>
               </w:rPr>
               <w:pict>
-                <v:rect id="_x0000_s1043" style="position:absolute;left:0;text-align:left;margin-left:23.65pt;margin-top:29.1pt;width:211.25pt;height:13.55pt;z-index:251675648;mso-position-horizontal-relative:text;mso-position-vertical-relative:text" filled="f" strokecolor="#4e6128 [1606]" strokeweight="2pt"/>
-              </w:pict>
-            </w:r>
-            <w:r>
-              <w:rPr>
-                <w:noProof/>
-                <w:lang w:eastAsia="en-US" w:bidi="ar-SA"/>
-              </w:rPr>
-              <w:drawing>
-                <wp:inline distT="0" distB="0" distL="0" distR="0" wp14:anchorId="355F0427" wp14:editId="524DC282">
-                  <wp:extent cx="2926080" cy="1034337"/>
-                  <wp:effectExtent l="0" t="0" r="0" b="0"/>
-                  <wp:docPr id="31" name="Picture 31"/>
-                  <wp:cNvGraphicFramePr>
-                    <a:graphicFrameLocks xmlns:a="http://schemas.openxmlformats.org/drawingml/2006/main" noChangeAspect="1"/>
-                  </wp:cNvGraphicFramePr>
-                  <a:graphic xmlns:a="http://schemas.openxmlformats.org/drawingml/2006/main">
-                    <a:graphicData uri="http://schemas.openxmlformats.org/drawingml/2006/picture">
-                      <pic:pic xmlns:pic="http://schemas.openxmlformats.org/drawingml/2006/picture">
-                        <pic:nvPicPr>
-                          <pic:cNvPr id="0" name=""/>
-                          <pic:cNvPicPr/>
-                        </pic:nvPicPr>
-                        <pic:blipFill rotWithShape="1">
-                          <a:blip r:embed="rId26"/>
-                          <a:srcRect r="41576" b="26585"/>
-                          <a:stretch/>
-                        </pic:blipFill>
-                        <pic:spPr bwMode="auto">
-                          <a:xfrm>
-                            <a:off x="0" y="0"/>
-                            <a:ext cx="2926080" cy="1034337"/>
-                          </a:xfrm>
-                          <a:prstGeom prst="rect">
-                            <a:avLst/>
-                          </a:prstGeom>
-                          <a:ln>
-                            <a:noFill/>
-                          </a:ln>
-                          <a:extLst>
-                            <a:ext uri="{53640926-AAD7-44D8-BBD7-CCE9431645EC}">
-                              <a14:shadowObscured xmlns:a14="http://schemas.microsoft.com/office/drawing/2010/main"/>
-                            </a:ext>
-                          </a:extLst>
-                        </pic:spPr>
-                      </pic:pic>
-                    </a:graphicData>
-                  </a:graphic>
-                </wp:inline>
-              </w:drawing>
+                <v:rect id="_x0000_s1043" style="position:absolute;left:0;text-align:left;margin-left:23.65pt;margin-top:29.1pt;width:211.25pt;height:13.55pt;z-index:18;mso-position-horizontal-relative:text;mso-position-vertical-relative:text" filled="f" strokecolor="#4e6128" strokeweight="2pt"/>
+              </w:pict>
+            </w:r>
+            <w:r>
+              <w:rPr>
+                <w:noProof/>
+                <w:lang w:eastAsia="en-US" w:bidi="ar-SA"/>
+              </w:rPr>
+              <w:pict>
+                <v:shape id="Picture 31" o:spid="_x0000_i1034" type="#_x0000_t75" style="width:230.4pt;height:81.4pt;visibility:visible;mso-wrap-style:square">
+                  <v:imagedata r:id="rId30" o:title="" cropbottom="17423f" cropright="27247f"/>
+                </v:shape>
+              </w:pict>
             </w:r>
           </w:p>
         </w:tc>
@@ -4151,7 +4144,7 @@
                 <w:lang w:eastAsia="en-US" w:bidi="ar-SA"/>
               </w:rPr>
               <w:pict>
-                <v:rect id="_x0000_s1052" style="position:absolute;left:0;text-align:left;margin-left:24.3pt;margin-top:30.2pt;width:43.15pt;height:24.4pt;z-index:251684864;mso-position-horizontal-relative:text;mso-position-vertical-relative:text" filled="f" fillcolor="#fbd4b4 [1305]" strokecolor="#1c1a10 [334]" strokeweight="2pt">
+                <v:rect id="_x0000_s1052" style="position:absolute;left:0;text-align:left;margin-left:24.3pt;margin-top:30.2pt;width:43.15pt;height:24.4pt;z-index:27;mso-position-horizontal-relative:text;mso-position-vertical-relative:text" filled="f" fillcolor="#fbd4b4" strokecolor="#1c1a10" strokeweight="2pt">
                   <v:fill opacity="46531f"/>
                   <v:stroke dashstyle="1 1"/>
                 </v:rect>
@@ -4163,7 +4156,7 @@
                 <w:lang w:eastAsia="en-US" w:bidi="ar-SA"/>
               </w:rPr>
               <w:pict>
-                <v:rect id="_x0000_s1051" style="position:absolute;left:0;text-align:left;margin-left:70.1pt;margin-top:30.2pt;width:18.6pt;height:24.4pt;z-index:251683840;mso-position-horizontal-relative:text;mso-position-vertical-relative:text" filled="f" fillcolor="#fbd4b4 [1305]" strokecolor="black [3213]" strokeweight="2pt">
+                <v:rect id="_x0000_s1051" style="position:absolute;left:0;text-align:left;margin-left:70.1pt;margin-top:30.2pt;width:18.6pt;height:24.4pt;z-index:26;mso-position-horizontal-relative:text;mso-position-vertical-relative:text" filled="f" fillcolor="#fbd4b4" strokeweight="2pt">
                   <v:fill opacity="46531f"/>
                   <v:stroke dashstyle="1 1"/>
                 </v:rect>
@@ -4175,56 +4168,19 @@
                 <w:lang w:eastAsia="en-US" w:bidi="ar-SA"/>
               </w:rPr>
               <w:pict>
-                <v:rect id="_x0000_s1044" style="position:absolute;left:0;text-align:left;margin-left:7.4pt;margin-top:30.2pt;width:227.5pt;height:24.4pt;z-index:251676672;mso-position-horizontal-relative:text;mso-position-vertical-relative:text" filled="f" strokecolor="#4e6128 [1606]" strokeweight="2pt"/>
-              </w:pict>
-            </w:r>
-            <w:r>
-              <w:rPr>
-                <w:noProof/>
-                <w:lang w:eastAsia="en-US" w:bidi="ar-SA"/>
-              </w:rPr>
-              <w:drawing>
-                <wp:inline distT="0" distB="0" distL="0" distR="0" wp14:anchorId="1475DF64" wp14:editId="0907AD60">
-                  <wp:extent cx="2926080" cy="1034244"/>
-                  <wp:effectExtent l="0" t="0" r="0" b="0"/>
-                  <wp:docPr id="33" name="Picture 33"/>
-                  <wp:cNvGraphicFramePr>
-                    <a:graphicFrameLocks xmlns:a="http://schemas.openxmlformats.org/drawingml/2006/main" noChangeAspect="1"/>
-                  </wp:cNvGraphicFramePr>
-                  <a:graphic xmlns:a="http://schemas.openxmlformats.org/drawingml/2006/main">
-                    <a:graphicData uri="http://schemas.openxmlformats.org/drawingml/2006/picture">
-                      <pic:pic xmlns:pic="http://schemas.openxmlformats.org/drawingml/2006/picture">
-                        <pic:nvPicPr>
-                          <pic:cNvPr id="0" name=""/>
-                          <pic:cNvPicPr/>
-                        </pic:nvPicPr>
-                        <pic:blipFill rotWithShape="1">
-                          <a:blip r:embed="rId27"/>
-                          <a:srcRect r="52446"/>
-                          <a:stretch/>
-                        </pic:blipFill>
-                        <pic:spPr bwMode="auto">
-                          <a:xfrm>
-                            <a:off x="0" y="0"/>
-                            <a:ext cx="2926080" cy="1034244"/>
-                          </a:xfrm>
-                          <a:prstGeom prst="rect">
-                            <a:avLst/>
-                          </a:prstGeom>
-                          <a:ln>
-                            <a:noFill/>
-                          </a:ln>
-                          <a:extLst>
-                            <a:ext uri="{53640926-AAD7-44D8-BBD7-CCE9431645EC}">
-                              <a14:shadowObscured xmlns:a14="http://schemas.microsoft.com/office/drawing/2010/main"/>
-                            </a:ext>
-                          </a:extLst>
-                        </pic:spPr>
-                      </pic:pic>
-                    </a:graphicData>
-                  </a:graphic>
-                </wp:inline>
-              </w:drawing>
+                <v:rect id="_x0000_s1044" style="position:absolute;left:0;text-align:left;margin-left:7.4pt;margin-top:30.2pt;width:227.5pt;height:24.4pt;z-index:19;mso-position-horizontal-relative:text;mso-position-vertical-relative:text" filled="f" strokecolor="#4e6128" strokeweight="2pt"/>
+              </w:pict>
+            </w:r>
+            <w:r>
+              <w:rPr>
+                <w:noProof/>
+                <w:lang w:eastAsia="en-US" w:bidi="ar-SA"/>
+              </w:rPr>
+              <w:pict>
+                <v:shape id="Picture 33" o:spid="_x0000_i1033" type="#_x0000_t75" style="width:231.05pt;height:81.4pt;visibility:visible;mso-wrap-style:square">
+                  <v:imagedata r:id="rId31" o:title="" cropright="34371f"/>
+                </v:shape>
+              </w:pict>
             </w:r>
           </w:p>
         </w:tc>
@@ -4246,7 +4202,6 @@
           </w:tcPr>
           <w:p>
             <w:r>
-              <w:lastRenderedPageBreak/>
               <w:t>I should see a popup with "</w:t>
             </w:r>
             <w:r>
@@ -4328,49 +4283,19 @@
                 <w:lang w:eastAsia="en-US" w:bidi="ar-SA"/>
               </w:rPr>
               <w:pict>
-                <v:rect id="_x0000_s1045" style="position:absolute;left:0;text-align:left;margin-left:16.8pt;margin-top:13.6pt;width:206.55pt;height:11.5pt;z-index:251677696;mso-position-horizontal-relative:text;mso-position-vertical-relative:text" filled="f" strokecolor="#4e6128 [1606]" strokeweight="2pt"/>
-              </w:pict>
-            </w:r>
-            <w:r>
-              <w:rPr>
-                <w:noProof/>
-                <w:lang w:eastAsia="en-US" w:bidi="ar-SA"/>
-              </w:rPr>
-              <w:drawing>
-                <wp:inline distT="0" distB="0" distL="0" distR="0" wp14:anchorId="3C39CAF2" wp14:editId="6E34DF5A">
-                  <wp:extent cx="2926080" cy="560889"/>
-                  <wp:effectExtent l="0" t="0" r="0" b="0"/>
-                  <wp:docPr id="30" name="Picture 30"/>
-                  <wp:cNvGraphicFramePr>
-                    <a:graphicFrameLocks xmlns:a="http://schemas.openxmlformats.org/drawingml/2006/main" noChangeAspect="1"/>
-                  </wp:cNvGraphicFramePr>
-                  <a:graphic xmlns:a="http://schemas.openxmlformats.org/drawingml/2006/main">
-                    <a:graphicData uri="http://schemas.openxmlformats.org/drawingml/2006/picture">
-                      <pic:pic xmlns:pic="http://schemas.openxmlformats.org/drawingml/2006/picture">
-                        <pic:nvPicPr>
-                          <pic:cNvPr id="0" name=""/>
-                          <pic:cNvPicPr/>
-                        </pic:nvPicPr>
-                        <pic:blipFill>
-                          <a:blip r:embed="rId28"/>
-                          <a:stretch>
-                            <a:fillRect/>
-                          </a:stretch>
-                        </pic:blipFill>
-                        <pic:spPr>
-                          <a:xfrm>
-                            <a:off x="0" y="0"/>
-                            <a:ext cx="2926080" cy="560889"/>
-                          </a:xfrm>
-                          <a:prstGeom prst="rect">
-                            <a:avLst/>
-                          </a:prstGeom>
-                        </pic:spPr>
-                      </pic:pic>
-                    </a:graphicData>
-                  </a:graphic>
-                </wp:inline>
-              </w:drawing>
+                <v:rect id="_x0000_s1045" style="position:absolute;left:0;text-align:left;margin-left:16.8pt;margin-top:13.6pt;width:206.55pt;height:11.5pt;z-index:20;mso-position-horizontal-relative:text;mso-position-vertical-relative:text" filled="f" strokecolor="#4e6128" strokeweight="2pt"/>
+              </w:pict>
+            </w:r>
+            <w:r>
+              <w:rPr>
+                <w:noProof/>
+                <w:lang w:eastAsia="en-US" w:bidi="ar-SA"/>
+              </w:rPr>
+              <w:pict>
+                <v:shape id="Picture 30" o:spid="_x0000_i1032" type="#_x0000_t75" style="width:230.4pt;height:44.45pt;visibility:visible;mso-wrap-style:square">
+                  <v:imagedata r:id="rId32" o:title=""/>
+                </v:shape>
+              </w:pict>
             </w:r>
           </w:p>
         </w:tc>
@@ -4501,56 +4426,19 @@
                 <w:lang w:eastAsia="en-US" w:bidi="ar-SA"/>
               </w:rPr>
               <w:pict>
-                <v:rect id="_x0000_s1046" style="position:absolute;left:0;text-align:left;margin-left:53.45pt;margin-top:19.95pt;width:156.2pt;height:22.75pt;z-index:251678720;mso-position-horizontal-relative:text;mso-position-vertical-relative:text" filled="f" strokecolor="red" strokeweight="2pt"/>
-              </w:pict>
-            </w:r>
-            <w:r>
-              <w:rPr>
-                <w:noProof/>
-                <w:lang w:eastAsia="en-US" w:bidi="ar-SA"/>
-              </w:rPr>
-              <w:drawing>
-                <wp:inline distT="0" distB="0" distL="0" distR="0" wp14:anchorId="443F3BCB" wp14:editId="15C2DF2C">
-                  <wp:extent cx="2926080" cy="650402"/>
-                  <wp:effectExtent l="0" t="0" r="0" b="0"/>
-                  <wp:docPr id="29" name="Picture 29"/>
-                  <wp:cNvGraphicFramePr>
-                    <a:graphicFrameLocks xmlns:a="http://schemas.openxmlformats.org/drawingml/2006/main" noChangeAspect="1"/>
-                  </wp:cNvGraphicFramePr>
-                  <a:graphic xmlns:a="http://schemas.openxmlformats.org/drawingml/2006/main">
-                    <a:graphicData uri="http://schemas.openxmlformats.org/drawingml/2006/picture">
-                      <pic:pic xmlns:pic="http://schemas.openxmlformats.org/drawingml/2006/picture">
-                        <pic:nvPicPr>
-                          <pic:cNvPr id="0" name=""/>
-                          <pic:cNvPicPr/>
-                        </pic:nvPicPr>
-                        <pic:blipFill rotWithShape="1">
-                          <a:blip r:embed="rId29"/>
-                          <a:srcRect l="33612"/>
-                          <a:stretch/>
-                        </pic:blipFill>
-                        <pic:spPr bwMode="auto">
-                          <a:xfrm>
-                            <a:off x="0" y="0"/>
-                            <a:ext cx="2926080" cy="650402"/>
-                          </a:xfrm>
-                          <a:prstGeom prst="rect">
-                            <a:avLst/>
-                          </a:prstGeom>
-                          <a:ln>
-                            <a:noFill/>
-                          </a:ln>
-                          <a:extLst>
-                            <a:ext uri="{53640926-AAD7-44D8-BBD7-CCE9431645EC}">
-                              <a14:shadowObscured xmlns:a14="http://schemas.microsoft.com/office/drawing/2010/main"/>
-                            </a:ext>
-                          </a:extLst>
-                        </pic:spPr>
-                      </pic:pic>
-                    </a:graphicData>
-                  </a:graphic>
-                </wp:inline>
-              </w:drawing>
+                <v:rect id="_x0000_s1046" style="position:absolute;left:0;text-align:left;margin-left:53.45pt;margin-top:19.95pt;width:156.2pt;height:22.75pt;z-index:21;mso-position-horizontal-relative:text;mso-position-vertical-relative:text" filled="f" strokecolor="red" strokeweight="2pt"/>
+              </w:pict>
+            </w:r>
+            <w:r>
+              <w:rPr>
+                <w:noProof/>
+                <w:lang w:eastAsia="en-US" w:bidi="ar-SA"/>
+              </w:rPr>
+              <w:pict>
+                <v:shape id="Picture 29" o:spid="_x0000_i1031" type="#_x0000_t75" style="width:230.4pt;height:51.35pt;visibility:visible;mso-wrap-style:square">
+                  <v:imagedata r:id="rId33" o:title="" cropleft="22028f"/>
+                </v:shape>
+              </w:pict>
             </w:r>
           </w:p>
         </w:tc>
@@ -4626,49 +4514,19 @@
                 <w:lang w:eastAsia="en-US" w:bidi="ar-SA"/>
               </w:rPr>
               <w:pict>
-                <v:rect id="_x0000_s1047" style="position:absolute;left:0;text-align:left;margin-left:31.5pt;margin-top:17.9pt;width:9.95pt;height:11.05pt;z-index:251679744;mso-position-horizontal-relative:text;mso-position-vertical-relative:text" filled="f" strokecolor="red" strokeweight="2pt"/>
-              </w:pict>
-            </w:r>
-            <w:r>
-              <w:rPr>
-                <w:noProof/>
-                <w:lang w:eastAsia="en-US" w:bidi="ar-SA"/>
-              </w:rPr>
-              <w:drawing>
-                <wp:inline distT="0" distB="0" distL="0" distR="0" wp14:anchorId="1677F4EA" wp14:editId="39A2E805">
-                  <wp:extent cx="2926080" cy="1726219"/>
-                  <wp:effectExtent l="0" t="0" r="0" b="0"/>
-                  <wp:docPr id="24" name="Picture 24"/>
-                  <wp:cNvGraphicFramePr>
-                    <a:graphicFrameLocks xmlns:a="http://schemas.openxmlformats.org/drawingml/2006/main" noChangeAspect="1"/>
-                  </wp:cNvGraphicFramePr>
-                  <a:graphic xmlns:a="http://schemas.openxmlformats.org/drawingml/2006/main">
-                    <a:graphicData uri="http://schemas.openxmlformats.org/drawingml/2006/picture">
-                      <pic:pic xmlns:pic="http://schemas.openxmlformats.org/drawingml/2006/picture">
-                        <pic:nvPicPr>
-                          <pic:cNvPr id="0" name=""/>
-                          <pic:cNvPicPr/>
-                        </pic:nvPicPr>
-                        <pic:blipFill>
-                          <a:blip r:embed="rId30"/>
-                          <a:stretch>
-                            <a:fillRect/>
-                          </a:stretch>
-                        </pic:blipFill>
-                        <pic:spPr>
-                          <a:xfrm>
-                            <a:off x="0" y="0"/>
-                            <a:ext cx="2926080" cy="1726219"/>
-                          </a:xfrm>
-                          <a:prstGeom prst="rect">
-                            <a:avLst/>
-                          </a:prstGeom>
-                        </pic:spPr>
-                      </pic:pic>
-                    </a:graphicData>
-                  </a:graphic>
-                </wp:inline>
-              </w:drawing>
+                <v:rect id="_x0000_s1047" style="position:absolute;left:0;text-align:left;margin-left:31.5pt;margin-top:17.9pt;width:9.95pt;height:11.05pt;z-index:22;mso-position-horizontal-relative:text;mso-position-vertical-relative:text" filled="f" strokecolor="red" strokeweight="2pt"/>
+              </w:pict>
+            </w:r>
+            <w:r>
+              <w:rPr>
+                <w:noProof/>
+                <w:lang w:eastAsia="en-US" w:bidi="ar-SA"/>
+              </w:rPr>
+              <w:pict>
+                <v:shape id="Picture 24" o:spid="_x0000_i1030" type="#_x0000_t75" style="width:230.4pt;height:135.85pt;visibility:visible;mso-wrap-style:square">
+                  <v:imagedata r:id="rId34" o:title=""/>
+                </v:shape>
+              </w:pict>
             </w:r>
           </w:p>
         </w:tc>
@@ -4743,49 +4601,19 @@
                 <w:lang w:eastAsia="en-US" w:bidi="ar-SA"/>
               </w:rPr>
               <w:pict>
-                <v:rect id="_x0000_s1048" style="position:absolute;left:0;text-align:left;margin-left:223.8pt;margin-top:10.1pt;width:6.35pt;height:7.3pt;z-index:251680768;mso-position-horizontal-relative:text;mso-position-vertical-relative:text" filled="f" strokecolor="red" strokeweight="2pt"/>
-              </w:pict>
-            </w:r>
-            <w:r>
-              <w:rPr>
-                <w:noProof/>
-                <w:lang w:eastAsia="en-US" w:bidi="ar-SA"/>
-              </w:rPr>
-              <w:drawing>
-                <wp:inline distT="0" distB="0" distL="0" distR="0" wp14:anchorId="643A906F" wp14:editId="64DBCF06">
-                  <wp:extent cx="2926080" cy="398813"/>
-                  <wp:effectExtent l="0" t="0" r="0" b="0"/>
-                  <wp:docPr id="25" name="Picture 25"/>
-                  <wp:cNvGraphicFramePr>
-                    <a:graphicFrameLocks xmlns:a="http://schemas.openxmlformats.org/drawingml/2006/main" noChangeAspect="1"/>
-                  </wp:cNvGraphicFramePr>
-                  <a:graphic xmlns:a="http://schemas.openxmlformats.org/drawingml/2006/main">
-                    <a:graphicData uri="http://schemas.openxmlformats.org/drawingml/2006/picture">
-                      <pic:pic xmlns:pic="http://schemas.openxmlformats.org/drawingml/2006/picture">
-                        <pic:nvPicPr>
-                          <pic:cNvPr id="0" name=""/>
-                          <pic:cNvPicPr/>
-                        </pic:nvPicPr>
-                        <pic:blipFill>
-                          <a:blip r:embed="rId31"/>
-                          <a:stretch>
-                            <a:fillRect/>
-                          </a:stretch>
-                        </pic:blipFill>
-                        <pic:spPr>
-                          <a:xfrm>
-                            <a:off x="0" y="0"/>
-                            <a:ext cx="2926080" cy="398813"/>
-                          </a:xfrm>
-                          <a:prstGeom prst="rect">
-                            <a:avLst/>
-                          </a:prstGeom>
-                        </pic:spPr>
-                      </pic:pic>
-                    </a:graphicData>
-                  </a:graphic>
-                </wp:inline>
-              </w:drawing>
+                <v:rect id="_x0000_s1048" style="position:absolute;left:0;text-align:left;margin-left:223.8pt;margin-top:10.1pt;width:6.35pt;height:7.3pt;z-index:23;mso-position-horizontal-relative:text;mso-position-vertical-relative:text" filled="f" strokecolor="red" strokeweight="2pt"/>
+              </w:pict>
+            </w:r>
+            <w:r>
+              <w:rPr>
+                <w:noProof/>
+                <w:lang w:eastAsia="en-US" w:bidi="ar-SA"/>
+              </w:rPr>
+              <w:pict>
+                <v:shape id="Picture 25" o:spid="_x0000_i1029" type="#_x0000_t75" style="width:230.4pt;height:31.3pt;visibility:visible;mso-wrap-style:square">
+                  <v:imagedata r:id="rId35" o:title=""/>
+                </v:shape>
+              </w:pict>
             </w:r>
           </w:p>
         </w:tc>
@@ -4910,6 +4738,11 @@
           </w:p>
           <w:p/>
           <w:p>
+            <w:pPr>
+              <w:rPr>
+                <w:rStyle w:val="exampleChar"/>
+              </w:rPr>
+            </w:pPr>
             <w:r>
               <w:rPr>
                 <w:rStyle w:val="WARNINGChar"/>
@@ -4926,13 +4759,46 @@
               <w:rPr>
                 <w:rStyle w:val="exampleChar"/>
               </w:rPr>
-              <w:t xml:space="preserve"> If you want to select a line, you can use “checkbox” in the tooltip field.</w:t>
-            </w:r>
-            <w:r>
-              <w:rPr>
-                <w:rStyle w:val="exampleChar"/>
-              </w:rPr>
-              <w:t xml:space="preserve"> You may select several lines at the same time.</w:t>
+              <w:t xml:space="preserve"> If you want to select a line, you can use “checkbox” in the </w:t>
+            </w:r>
+            <w:r>
+              <w:rPr>
+                <w:rStyle w:val="exampleChar"/>
+              </w:rPr>
+              <w:lastRenderedPageBreak/>
+              <w:t>tooltip field. You may select several lines at the same time.</w:t>
+            </w:r>
+          </w:p>
+          <w:p>
+            <w:r>
+              <w:rPr>
+                <w:rStyle w:val="WARNINGChar"/>
+              </w:rPr>
+              <w:t>INFO</w:t>
+            </w:r>
+            <w:r>
+              <w:rPr>
+                <w:rStyle w:val="WARNINGChar"/>
+              </w:rPr>
+              <w:t>:</w:t>
+            </w:r>
+            <w:r>
+              <w:rPr>
+                <w:rStyle w:val="exampleChar"/>
+              </w:rPr>
+              <w:t xml:space="preserve"> If you want to select a line, you can use “</w:t>
+            </w:r>
+            <w:r>
+              <w:rPr>
+                <w:rStyle w:val="exampleChar"/>
+              </w:rPr>
+              <w:t>option</w:t>
+            </w:r>
+            <w:r>
+              <w:rPr>
+                <w:rStyle w:val="exampleChar"/>
+              </w:rPr>
+              <w:t>” in the tooltip field.</w:t>
             </w:r>
           </w:p>
         </w:tc>
@@ -4961,57 +4827,21 @@
                 <w:noProof/>
                 <w:lang w:eastAsia="en-US" w:bidi="ar-SA"/>
               </w:rPr>
-              <w:pict>
-                <v:rect id="_x0000_s1049" style="position:absolute;left:0;text-align:left;margin-left:209.65pt;margin-top:65.05pt;width:27.65pt;height:17.65pt;z-index:251681792;mso-position-horizontal-relative:text;mso-position-vertical-relative:text" filled="f" strokecolor="red" strokeweight="2pt"/>
-              </w:pict>
-            </w:r>
-            <w:r>
-              <w:rPr>
-                <w:noProof/>
-                <w:lang w:eastAsia="en-US" w:bidi="ar-SA"/>
-              </w:rPr>
-              <w:drawing>
-                <wp:inline distT="0" distB="0" distL="0" distR="0" wp14:anchorId="27310235" wp14:editId="1E2E7091">
-                  <wp:extent cx="2926080" cy="1149876"/>
-                  <wp:effectExtent l="0" t="0" r="0" b="0"/>
-                  <wp:docPr id="26" name="Picture 26"/>
-                  <wp:cNvGraphicFramePr>
-                    <a:graphicFrameLocks xmlns:a="http://schemas.openxmlformats.org/drawingml/2006/main" noChangeAspect="1"/>
-                  </wp:cNvGraphicFramePr>
-                  <a:graphic xmlns:a="http://schemas.openxmlformats.org/drawingml/2006/main">
-                    <a:graphicData uri="http://schemas.openxmlformats.org/drawingml/2006/picture">
-                      <pic:pic xmlns:pic="http://schemas.openxmlformats.org/drawingml/2006/picture">
-                        <pic:nvPicPr>
-                          <pic:cNvPr id="0" name=""/>
-                          <pic:cNvPicPr/>
-                        </pic:nvPicPr>
-                        <pic:blipFill rotWithShape="1">
-                          <a:blip r:embed="rId32"/>
-                          <a:srcRect l="35395"/>
-                          <a:stretch/>
-                        </pic:blipFill>
-                        <pic:spPr bwMode="auto">
-                          <a:xfrm>
-                            <a:off x="0" y="0"/>
-                            <a:ext cx="2926080" cy="1149876"/>
-                          </a:xfrm>
-                          <a:prstGeom prst="rect">
-                            <a:avLst/>
-                          </a:prstGeom>
-                          <a:ln>
-                            <a:noFill/>
-                          </a:ln>
-                          <a:extLst>
-                            <a:ext uri="{53640926-AAD7-44D8-BBD7-CCE9431645EC}">
-                              <a14:shadowObscured xmlns:a14="http://schemas.microsoft.com/office/drawing/2010/main"/>
-                            </a:ext>
-                          </a:extLst>
-                        </pic:spPr>
-                      </pic:pic>
-                    </a:graphicData>
-                  </a:graphic>
-                </wp:inline>
-              </w:drawing>
+              <w:lastRenderedPageBreak/>
+              <w:pict>
+                <v:rect id="_x0000_s1049" style="position:absolute;left:0;text-align:left;margin-left:209.65pt;margin-top:65.05pt;width:27.65pt;height:17.65pt;z-index:24;mso-position-horizontal-relative:text;mso-position-vertical-relative:text" filled="f" strokecolor="red" strokeweight="2pt"/>
+              </w:pict>
+            </w:r>
+            <w:r>
+              <w:rPr>
+                <w:noProof/>
+                <w:lang w:eastAsia="en-US" w:bidi="ar-SA"/>
+              </w:rPr>
+              <w:pict>
+                <v:shape id="Picture 26" o:spid="_x0000_i1028" type="#_x0000_t75" style="width:230.4pt;height:90.8pt;visibility:visible;mso-wrap-style:square">
+                  <v:imagedata r:id="rId36" o:title="" cropleft="23196f"/>
+                </v:shape>
+              </w:pict>
             </w:r>
           </w:p>
         </w:tc>
@@ -5034,6 +4864,7 @@
           </w:tcPr>
           <w:p>
             <w:r>
+              <w:lastRenderedPageBreak/>
               <w:t>I click "</w:t>
             </w:r>
             <w:r>
@@ -5137,56 +4968,19 @@
                 <w:lang w:eastAsia="en-US" w:bidi="ar-SA"/>
               </w:rPr>
               <w:pict>
-                <v:rect id="_x0000_s1050" style="position:absolute;left:0;text-align:left;margin-left:166.3pt;margin-top:24.85pt;width:51.3pt;height:22pt;z-index:251682816;mso-position-horizontal-relative:text;mso-position-vertical-relative:text" filled="f" strokecolor="red" strokeweight="2pt"/>
-              </w:pict>
-            </w:r>
-            <w:r>
-              <w:rPr>
-                <w:noProof/>
-                <w:lang w:eastAsia="en-US" w:bidi="ar-SA"/>
-              </w:rPr>
-              <w:drawing>
-                <wp:inline distT="0" distB="0" distL="0" distR="0" wp14:anchorId="558997AB" wp14:editId="0DE75A33">
-                  <wp:extent cx="2926080" cy="592147"/>
-                  <wp:effectExtent l="0" t="0" r="0" b="0"/>
-                  <wp:docPr id="27" name="Picture 27"/>
-                  <wp:cNvGraphicFramePr>
-                    <a:graphicFrameLocks xmlns:a="http://schemas.openxmlformats.org/drawingml/2006/main" noChangeAspect="1"/>
-                  </wp:cNvGraphicFramePr>
-                  <a:graphic xmlns:a="http://schemas.openxmlformats.org/drawingml/2006/main">
-                    <a:graphicData uri="http://schemas.openxmlformats.org/drawingml/2006/picture">
-                      <pic:pic xmlns:pic="http://schemas.openxmlformats.org/drawingml/2006/picture">
-                        <pic:nvPicPr>
-                          <pic:cNvPr id="0" name=""/>
-                          <pic:cNvPicPr/>
-                        </pic:nvPicPr>
-                        <pic:blipFill rotWithShape="1">
-                          <a:blip r:embed="rId33"/>
-                          <a:srcRect l="41581"/>
-                          <a:stretch/>
-                        </pic:blipFill>
-                        <pic:spPr bwMode="auto">
-                          <a:xfrm>
-                            <a:off x="0" y="0"/>
-                            <a:ext cx="2926080" cy="592147"/>
-                          </a:xfrm>
-                          <a:prstGeom prst="rect">
-                            <a:avLst/>
-                          </a:prstGeom>
-                          <a:ln>
-                            <a:noFill/>
-                          </a:ln>
-                          <a:extLst>
-                            <a:ext uri="{53640926-AAD7-44D8-BBD7-CCE9431645EC}">
-                              <a14:shadowObscured xmlns:a14="http://schemas.microsoft.com/office/drawing/2010/main"/>
-                            </a:ext>
-                          </a:extLst>
-                        </pic:spPr>
-                      </pic:pic>
-                    </a:graphicData>
-                  </a:graphic>
-                </wp:inline>
-              </w:drawing>
+                <v:rect id="_x0000_s1050" style="position:absolute;left:0;text-align:left;margin-left:166.3pt;margin-top:24.85pt;width:51.3pt;height:22pt;z-index:25;mso-position-horizontal-relative:text;mso-position-vertical-relative:text" filled="f" strokecolor="red" strokeweight="2pt"/>
+              </w:pict>
+            </w:r>
+            <w:r>
+              <w:rPr>
+                <w:noProof/>
+                <w:lang w:eastAsia="en-US" w:bidi="ar-SA"/>
+              </w:rPr>
+              <w:pict>
+                <v:shape id="Picture 27" o:spid="_x0000_i1027" type="#_x0000_t75" style="width:230.4pt;height:46.35pt;visibility:visible;mso-wrap-style:square">
+                  <v:imagedata r:id="rId37" o:title="" cropleft="27251f"/>
+                </v:shape>
+              </w:pict>
             </w:r>
           </w:p>
           <w:p/>
@@ -5208,7 +5002,6 @@
         <w:pStyle w:val="Heading1"/>
       </w:pPr>
       <w:r>
-        <w:lastRenderedPageBreak/>
         <w:t>Save values</w:t>
       </w:r>
     </w:p>
@@ -5217,9 +5010,12 @@
         <w:tblW w:w="9972" w:type="dxa"/>
         <w:tblInd w:w="45" w:type="dxa"/>
         <w:tblBorders>
-          <w:top w:val="single" w:sz="2" w:space="0" w:color="000000"/>
-          <w:left w:val="single" w:sz="2" w:space="0" w:color="000000"/>
-          <w:bottom w:val="single" w:sz="2" w:space="0" w:color="000000"/>
+          <w:top w:val="single" w:sz="4" w:space="0" w:color="auto"/>
+          <w:left w:val="single" w:sz="4" w:space="0" w:color="auto"/>
+          <w:bottom w:val="single" w:sz="4" w:space="0" w:color="auto"/>
+          <w:right w:val="single" w:sz="4" w:space="0" w:color="auto"/>
+          <w:insideH w:val="single" w:sz="4" w:space="0" w:color="auto"/>
+          <w:insideV w:val="single" w:sz="4" w:space="0" w:color="auto"/>
         </w:tblBorders>
         <w:tblCellMar>
           <w:left w:w="10" w:type="dxa"/>
@@ -5235,10 +5031,6 @@
         <w:tc>
           <w:tcPr>
             <w:tcW w:w="4986" w:type="dxa"/>
-            <w:tcBorders>
-              <w:left w:val="single" w:sz="2" w:space="0" w:color="000000"/>
-              <w:bottom w:val="single" w:sz="2" w:space="0" w:color="000000"/>
-            </w:tcBorders>
             <w:shd w:val="clear" w:color="auto" w:fill="auto"/>
             <w:tcMar>
               <w:top w:w="55" w:type="dxa"/>
@@ -5355,7 +5147,16 @@
               <w:pStyle w:val="table"/>
             </w:pPr>
             <w:r>
-              <w:t xml:space="preserve">   |  REFERENCE          |</w:t>
+              <w:t xml:space="preserve">   |</w:t>
+            </w:r>
+            <w:r>
+              <w:t xml:space="preserve"> REFERENCE   </w:t>
+            </w:r>
+            <w:r>
+              <w:t xml:space="preserve"> </w:t>
+            </w:r>
+            <w:r>
+              <w:t xml:space="preserve">       |</w:t>
             </w:r>
           </w:p>
           <w:p>
@@ -5371,11 +5172,6 @@
         <w:tc>
           <w:tcPr>
             <w:tcW w:w="4986" w:type="dxa"/>
-            <w:tcBorders>
-              <w:left w:val="single" w:sz="2" w:space="0" w:color="000000"/>
-              <w:bottom w:val="single" w:sz="2" w:space="0" w:color="000000"/>
-              <w:right w:val="single" w:sz="2" w:space="0" w:color="000000"/>
-            </w:tcBorders>
             <w:shd w:val="clear" w:color="auto" w:fill="auto"/>
             <w:tcMar>
               <w:top w:w="55" w:type="dxa"/>
@@ -5398,7 +5194,7 @@
                 <w:lang w:eastAsia="en-US" w:bidi="ar-SA"/>
               </w:rPr>
               <w:pict>
-                <v:rect id="_x0000_s1053" style="position:absolute;left:0;text-align:left;margin-left:13.4pt;margin-top:72.5pt;width:133.5pt;height:13.35pt;z-index:251686912;mso-position-horizontal-relative:text;mso-position-vertical-relative:text" filled="f" strokecolor="red" strokeweight="2pt"/>
+                <v:rect id="_x0000_s1053" style="position:absolute;left:0;text-align:left;margin-left:13.4pt;margin-top:72.5pt;width:133.5pt;height:13.35pt;z-index:28;mso-position-horizontal-relative:text;mso-position-vertical-relative:text" filled="f" strokecolor="red" strokeweight="2pt"/>
               </w:pict>
             </w:r>
             <w:r>
@@ -5413,41 +5209,11 @@
                 <w:noProof/>
                 <w:lang w:eastAsia="en-US" w:bidi="ar-SA"/>
               </w:rPr>
-              <w:drawing>
-                <wp:inline distT="0" distB="0" distL="0" distR="0" wp14:anchorId="54079C80" wp14:editId="430BCEB7">
-                  <wp:extent cx="2926080" cy="1632714"/>
-                  <wp:effectExtent l="0" t="0" r="0" b="0"/>
-                  <wp:docPr id="7" name="Picture 7"/>
-                  <wp:cNvGraphicFramePr>
-                    <a:graphicFrameLocks xmlns:a="http://schemas.openxmlformats.org/drawingml/2006/main" noChangeAspect="1"/>
-                  </wp:cNvGraphicFramePr>
-                  <a:graphic xmlns:a="http://schemas.openxmlformats.org/drawingml/2006/main">
-                    <a:graphicData uri="http://schemas.openxmlformats.org/drawingml/2006/picture">
-                      <pic:pic xmlns:pic="http://schemas.openxmlformats.org/drawingml/2006/picture">
-                        <pic:nvPicPr>
-                          <pic:cNvPr id="0" name=""/>
-                          <pic:cNvPicPr/>
-                        </pic:nvPicPr>
-                        <pic:blipFill>
-                          <a:blip r:embed="rId34"/>
-                          <a:stretch>
-                            <a:fillRect/>
-                          </a:stretch>
-                        </pic:blipFill>
-                        <pic:spPr>
-                          <a:xfrm>
-                            <a:off x="0" y="0"/>
-                            <a:ext cx="2926080" cy="1632714"/>
-                          </a:xfrm>
-                          <a:prstGeom prst="rect">
-                            <a:avLst/>
-                          </a:prstGeom>
-                        </pic:spPr>
-                      </pic:pic>
-                    </a:graphicData>
-                  </a:graphic>
-                </wp:inline>
-              </w:drawing>
+              <w:pict>
+                <v:shape id="Picture 7" o:spid="_x0000_i1026" type="#_x0000_t75" style="width:230.4pt;height:128.35pt;visibility:visible;mso-wrap-style:square">
+                  <v:imagedata r:id="rId38" o:title=""/>
+                </v:shape>
+              </w:pict>
             </w:r>
           </w:p>
           <w:p>
@@ -5460,50 +5226,391 @@
                 <w:lang w:eastAsia="en-US" w:bidi="ar-SA"/>
               </w:rPr>
               <w:pict>
-                <v:rect id="_x0000_s1054" style="position:absolute;left:0;text-align:left;margin-left:25.4pt;margin-top:52.85pt;width:78.95pt;height:21.5pt;z-index:251687936;mso-position-horizontal-relative:text;mso-position-vertical-relative:text" filled="f" strokecolor="red" strokeweight="2pt"/>
-              </w:pict>
-            </w:r>
-            <w:r>
-              <w:rPr>
-                <w:noProof/>
-                <w:lang w:eastAsia="en-US" w:bidi="ar-SA"/>
-              </w:rPr>
-              <w:drawing>
-                <wp:inline distT="0" distB="0" distL="0" distR="0" wp14:anchorId="11CAB754" wp14:editId="28E7D7E0">
-                  <wp:extent cx="2926080" cy="2012844"/>
-                  <wp:effectExtent l="0" t="0" r="0" b="0"/>
-                  <wp:docPr id="8" name="Picture 8"/>
-                  <wp:cNvGraphicFramePr>
-                    <a:graphicFrameLocks xmlns:a="http://schemas.openxmlformats.org/drawingml/2006/main" noChangeAspect="1"/>
-                  </wp:cNvGraphicFramePr>
-                  <a:graphic xmlns:a="http://schemas.openxmlformats.org/drawingml/2006/main">
-                    <a:graphicData uri="http://schemas.openxmlformats.org/drawingml/2006/picture">
-                      <pic:pic xmlns:pic="http://schemas.openxmlformats.org/drawingml/2006/picture">
-                        <pic:nvPicPr>
-                          <pic:cNvPr id="0" name=""/>
-                          <pic:cNvPicPr/>
-                        </pic:nvPicPr>
-                        <pic:blipFill>
-                          <a:blip r:embed="rId35"/>
-                          <a:stretch>
-                            <a:fillRect/>
-                          </a:stretch>
-                        </pic:blipFill>
-                        <pic:spPr>
-                          <a:xfrm>
-                            <a:off x="0" y="0"/>
-                            <a:ext cx="2926080" cy="2012844"/>
-                          </a:xfrm>
-                          <a:prstGeom prst="rect">
-                            <a:avLst/>
-                          </a:prstGeom>
-                        </pic:spPr>
-                      </pic:pic>
-                    </a:graphicData>
-                  </a:graphic>
-                </wp:inline>
-              </w:drawing>
-            </w:r>
+                <v:rect id="_x0000_s1054" style="position:absolute;left:0;text-align:left;margin-left:25.4pt;margin-top:52.85pt;width:78.95pt;height:21.5pt;z-index:29;mso-position-horizontal-relative:text;mso-position-vertical-relative:text" filled="f" strokecolor="red" strokeweight="2pt"/>
+              </w:pict>
+            </w:r>
+            <w:r>
+              <w:rPr>
+                <w:noProof/>
+                <w:lang w:eastAsia="en-US" w:bidi="ar-SA"/>
+              </w:rPr>
+              <w:pict>
+                <v:shape id="Picture 8" o:spid="_x0000_i1025" type="#_x0000_t75" style="width:230.4pt;height:158.4pt;visibility:visible;mso-wrap-style:square">
+                  <v:imagedata r:id="rId39" o:title=""/>
+                </v:shape>
+              </w:pict>
+            </w:r>
+          </w:p>
+        </w:tc>
+      </w:tr>
+      <w:tr>
+        <w:tc>
+          <w:tcPr>
+            <w:tcW w:w="4986" w:type="dxa"/>
+            <w:shd w:val="clear" w:color="auto" w:fill="auto"/>
+            <w:tcMar>
+              <w:top w:w="55" w:type="dxa"/>
+              <w:left w:w="55" w:type="dxa"/>
+              <w:bottom w:w="55" w:type="dxa"/>
+              <w:right w:w="55" w:type="dxa"/>
+            </w:tcMar>
+          </w:tcPr>
+          <w:p>
+            <w:r>
+              <w:t>I store</w:t>
+            </w:r>
+            <w:r>
+              <w:t xml:space="preserve"> column</w:t>
+            </w:r>
+            <w:r>
+              <w:t xml:space="preserve"> "</w:t>
+            </w:r>
+            <w:r>
+              <w:rPr>
+                <w:rStyle w:val="variableChar"/>
+              </w:rPr>
+              <w:t>COLUMN</w:t>
+            </w:r>
+            <w:r>
+              <w:t>"</w:t>
+            </w:r>
+            <w:r>
+              <w:t xml:space="preserve"> in </w:t>
+            </w:r>
+            <w:r>
+              <w:t>"</w:t>
+            </w:r>
+            <w:r>
+              <w:rPr>
+                <w:rStyle w:val="variableChar"/>
+              </w:rPr>
+              <w:t>VARIABLE</w:t>
+            </w:r>
+            <w:r>
+              <w:t>"</w:t>
+            </w:r>
+            <w:r>
+              <w:t xml:space="preserve"> for line:</w:t>
+            </w:r>
+          </w:p>
+          <w:p>
+            <w:pPr>
+              <w:pStyle w:val="table"/>
+            </w:pPr>
+            <w:r>
+              <w:t xml:space="preserve">   | </w:t>
+            </w:r>
+            <w:r>
+              <w:t>COL1</w:t>
+            </w:r>
+            <w:r>
+              <w:t xml:space="preserve">      | </w:t>
+            </w:r>
+            <w:r>
+              <w:t>COL2</w:t>
+            </w:r>
+            <w:r>
+              <w:t xml:space="preserve">      </w:t>
+            </w:r>
+            <w:r>
+              <w:t xml:space="preserve">       </w:t>
+            </w:r>
+            <w:r>
+              <w:t xml:space="preserve"> |</w:t>
+            </w:r>
+            <w:r>
+              <w:t xml:space="preserve"> COL3      |</w:t>
+            </w:r>
+          </w:p>
+          <w:p>
+            <w:pPr>
+              <w:pStyle w:val="table"/>
+            </w:pPr>
+            <w:r>
+              <w:t xml:space="preserve">   | ROW1_COL1 | ROW1_COL2         | ROW1_COL3 |</w:t>
+            </w:r>
+          </w:p>
+          <w:p>
+            <w:pPr>
+              <w:rPr>
+                <w:rStyle w:val="exampleChar"/>
+              </w:rPr>
+            </w:pPr>
+            <w:r>
+              <w:rPr>
+                <w:rStyle w:val="ExampleheadlineChar"/>
+              </w:rPr>
+              <w:t>Example:</w:t>
+            </w:r>
+            <w:r>
+              <w:t xml:space="preserve"> </w:t>
+            </w:r>
+            <w:r>
+              <w:rPr>
+                <w:rStyle w:val="exampleChar"/>
+              </w:rPr>
+              <w:t xml:space="preserve">I </w:t>
+            </w:r>
+            <w:r>
+              <w:rPr>
+                <w:rStyle w:val="exampleChar"/>
+              </w:rPr>
+              <w:t>store</w:t>
+            </w:r>
+            <w:r>
+              <w:rPr>
+                <w:rStyle w:val="exampleChar"/>
+              </w:rPr>
+              <w:t xml:space="preserve"> column</w:t>
+            </w:r>
+            <w:r>
+              <w:rPr>
+                <w:rStyle w:val="exampleChar"/>
+              </w:rPr>
+              <w:t xml:space="preserve"> “</w:t>
+            </w:r>
+            <w:r>
+              <w:rPr>
+                <w:rStyle w:val="exampleChar"/>
+              </w:rPr>
+              <w:t>ORDER TYPE</w:t>
+            </w:r>
+            <w:r>
+              <w:rPr>
+                <w:rStyle w:val="exampleChar"/>
+              </w:rPr>
+              <w:t>” in “</w:t>
+            </w:r>
+            <w:r>
+              <w:rPr>
+                <w:rStyle w:val="exampleChar"/>
+              </w:rPr>
+              <w:t>ORDER_TYPE</w:t>
+            </w:r>
+            <w:r>
+              <w:rPr>
+                <w:rStyle w:val="exampleChar"/>
+              </w:rPr>
+              <w:t>”</w:t>
+            </w:r>
+            <w:r>
+              <w:rPr>
+                <w:rStyle w:val="exampleChar"/>
+              </w:rPr>
+              <w:t xml:space="preserve"> for line:</w:t>
+            </w:r>
+          </w:p>
+          <w:p>
+            <w:pPr>
+              <w:pStyle w:val="table"/>
+            </w:pPr>
+            <w:r>
+              <w:t xml:space="preserve">   | </w:t>
+            </w:r>
+            <w:r>
+              <w:t>REFERENCE          |</w:t>
+            </w:r>
+          </w:p>
+          <w:p>
+            <w:pPr>
+              <w:pStyle w:val="table"/>
+            </w:pPr>
+            <w:r>
+              <w:t xml:space="preserve">   | </w:t>
+            </w:r>
+            <w:r>
+              <w:t>16/HQ/MW101/PO0005</w:t>
+            </w:r>
+            <w:r>
+              <w:t xml:space="preserve"> |</w:t>
+            </w:r>
+          </w:p>
+          <w:p>
+            <w:pPr>
+              <w:rPr>
+                <w:rStyle w:val="exampleChar"/>
+              </w:rPr>
+            </w:pPr>
+          </w:p>
+          <w:p/>
+          <w:p>
+            <w:r>
+              <w:t>The value contained in this field can be used later in the scenario using this syntax: {{</w:t>
+            </w:r>
+            <w:r>
+              <w:t>ORDER_TYPE</w:t>
+            </w:r>
+            <w:r>
+              <w:t xml:space="preserve">}} in any text field. </w:t>
+            </w:r>
+            <w:r>
+              <w:t>The value contained in this variable is “Regular”.</w:t>
+            </w:r>
+          </w:p>
+          <w:p/>
+          <w:p/>
+        </w:tc>
+        <w:tc>
+          <w:tcPr>
+            <w:tcW w:w="4986" w:type="dxa"/>
+            <w:shd w:val="clear" w:color="auto" w:fill="auto"/>
+            <w:tcMar>
+              <w:top w:w="55" w:type="dxa"/>
+              <w:left w:w="55" w:type="dxa"/>
+              <w:bottom w:w="55" w:type="dxa"/>
+              <w:right w:w="55" w:type="dxa"/>
+            </w:tcMar>
+          </w:tcPr>
+          <w:p>
+            <w:pPr>
+              <w:jc w:val="center"/>
+              <w:rPr>
+                <w:noProof/>
+                <w:lang w:eastAsia="en-US" w:bidi="ar-SA"/>
+              </w:rPr>
+            </w:pPr>
+            <w:r>
+              <w:rPr>
+                <w:noProof/>
+                <w:lang w:eastAsia="en-US" w:bidi="ar-SA"/>
+              </w:rPr>
+              <w:pict>
+                <v:rect id="_x0000_s1057" style="position:absolute;left:0;text-align:left;margin-left:106.9pt;margin-top:55.75pt;width:40pt;height:21.5pt;z-index:31;mso-position-horizontal-relative:text;mso-position-vertical-relative:text" filled="f" strokecolor="red" strokeweight="2pt"/>
+              </w:pict>
+            </w:r>
+            <w:r>
+              <w:rPr>
+                <w:noProof/>
+                <w:lang w:eastAsia="en-US" w:bidi="ar-SA"/>
+              </w:rPr>
+              <w:pict>
+                <v:rect id="_x0000_s1061" style="position:absolute;left:0;text-align:left;margin-left:11.3pt;margin-top:53.15pt;width:224.5pt;height:29.65pt;z-index:34;mso-position-horizontal-relative:text;mso-position-vertical-relative:text" filled="f" strokecolor="#00b050" strokeweight="2pt"/>
+              </w:pict>
+            </w:r>
+            <w:r>
+              <w:rPr>
+                <w:noProof/>
+                <w:lang w:eastAsia="en-US" w:bidi="ar-SA"/>
+              </w:rPr>
+              <w:pict>
+                <v:rect id="_x0000_s1058" style="position:absolute;left:0;text-align:left;margin-left:39.4pt;margin-top:25.6pt;width:63.7pt;height:52.2pt;z-index:32;mso-position-horizontal-relative:text;mso-position-vertical-relative:text" filled="f" strokecolor="red" strokeweight="2pt"/>
+              </w:pict>
+            </w:r>
+            <w:r>
+              <w:rPr>
+                <w:noProof/>
+                <w:lang w:eastAsia="en-US" w:bidi="ar-SA"/>
+              </w:rPr>
+              <w:pict>
+                <v:shapetype id="_x0000_t32" coordsize="21600,21600" o:spt="32" o:oned="t" path="m,l21600,21600e" filled="f">
+                  <v:path arrowok="t" fillok="f" o:connecttype="none"/>
+                  <o:lock v:ext="edit" shapetype="t"/>
+                </v:shapetype>
+                <v:shape id="_x0000_s1060" type="#_x0000_t32" style="position:absolute;left:0;text-align:left;margin-left:122.5pt;margin-top:-.45pt;width:0;height:26.05pt;z-index:33;mso-position-horizontal-relative:text;mso-position-vertical-relative:text" o:connectortype="straight" strokecolor="red" strokeweight="1.5pt">
+                  <v:stroke endarrow="block"/>
+                </v:shape>
+              </w:pict>
+            </w:r>
+            <w:r>
+              <w:rPr>
+                <w:noProof/>
+                <w:lang w:eastAsia="en-US" w:bidi="ar-SA"/>
+              </w:rPr>
+              <w:pict>
+                <v:shape id="_x0000_i1057" type="#_x0000_t75" style="width:230.4pt;height:158.4pt;visibility:visible;mso-wrap-style:square">
+                  <v:imagedata r:id="rId39" o:title=""/>
+                </v:shape>
+              </w:pict>
+            </w:r>
+          </w:p>
+        </w:tc>
+      </w:tr>
+    </w:tbl>
+    <w:p>
+      <w:pPr>
+        <w:pStyle w:val="Heading1"/>
+      </w:pPr>
+      <w:r>
+        <w:lastRenderedPageBreak/>
+        <w:t>Debug</w:t>
+      </w:r>
+    </w:p>
+    <w:tbl>
+      <w:tblPr>
+        <w:tblW w:w="9972" w:type="dxa"/>
+        <w:tblInd w:w="45" w:type="dxa"/>
+        <w:tblBorders>
+          <w:top w:val="single" w:sz="4" w:space="0" w:color="auto"/>
+          <w:left w:val="single" w:sz="4" w:space="0" w:color="auto"/>
+          <w:bottom w:val="single" w:sz="4" w:space="0" w:color="auto"/>
+          <w:right w:val="single" w:sz="4" w:space="0" w:color="auto"/>
+          <w:insideH w:val="single" w:sz="4" w:space="0" w:color="auto"/>
+          <w:insideV w:val="single" w:sz="4" w:space="0" w:color="auto"/>
+        </w:tblBorders>
+        <w:tblCellMar>
+          <w:left w:w="10" w:type="dxa"/>
+          <w:right w:w="10" w:type="dxa"/>
+        </w:tblCellMar>
+        <w:tblLook w:val="0000" w:firstRow="0" w:lastRow="0" w:firstColumn="0" w:lastColumn="0" w:noHBand="0" w:noVBand="0"/>
+      </w:tblPr>
+      <w:tblGrid>
+        <w:gridCol w:w="4986"/>
+        <w:gridCol w:w="4986"/>
+      </w:tblGrid>
+      <w:tr>
+        <w:tc>
+          <w:tcPr>
+            <w:tcW w:w="4986" w:type="dxa"/>
+            <w:shd w:val="clear" w:color="auto" w:fill="auto"/>
+            <w:tcMar>
+              <w:top w:w="55" w:type="dxa"/>
+              <w:left w:w="55" w:type="dxa"/>
+              <w:bottom w:w="55" w:type="dxa"/>
+              <w:right w:w="55" w:type="dxa"/>
+            </w:tcMar>
+          </w:tcPr>
+          <w:p>
+            <w:r>
+              <w:t xml:space="preserve">I </w:t>
+            </w:r>
+            <w:r>
+              <w:t>sleep</w:t>
+            </w:r>
+          </w:p>
+          <w:p>
+            <w:pPr>
+              <w:rPr>
+                <w:rStyle w:val="exampleChar"/>
+              </w:rPr>
+            </w:pPr>
+          </w:p>
+          <w:p>
+            <w:r>
+              <w:t>You can use this step to wait a few seconds before closing the browser. It’s useful if you want to check the current state of the interface.</w:t>
+            </w:r>
+          </w:p>
+          <w:p/>
+          <w:p/>
+        </w:tc>
+        <w:tc>
+          <w:tcPr>
+            <w:tcW w:w="4986" w:type="dxa"/>
+            <w:shd w:val="clear" w:color="auto" w:fill="auto"/>
+            <w:tcMar>
+              <w:top w:w="55" w:type="dxa"/>
+              <w:left w:w="55" w:type="dxa"/>
+              <w:bottom w:w="55" w:type="dxa"/>
+              <w:right w:w="55" w:type="dxa"/>
+            </w:tcMar>
+          </w:tcPr>
+          <w:p>
+            <w:pPr>
+              <w:jc w:val="center"/>
+              <w:rPr>
+                <w:noProof/>
+                <w:lang w:eastAsia="en-US" w:bidi="ar-SA"/>
+              </w:rPr>
+            </w:pPr>
           </w:p>
         </w:tc>
       </w:tr>
@@ -5519,22 +5626,137 @@
 </w:document>
 </file>
 
+<file path=word/numbering.xml><?xml version="1.0" encoding="utf-8"?>
+<w:numbering xmlns:wpc="http://schemas.microsoft.com/office/word/2010/wordprocessingCanvas" xmlns:mc="http://schemas.openxmlformats.org/markup-compatibility/2006" xmlns:o="urn:schemas-microsoft-com:office:office" xmlns:r="http://schemas.openxmlformats.org/officeDocument/2006/relationships" xmlns:m="http://schemas.openxmlformats.org/officeDocument/2006/math" xmlns:v="urn:schemas-microsoft-com:vml" xmlns:wp14="http://schemas.microsoft.com/office/word/2010/wordprocessingDrawing" xmlns:wp="http://schemas.openxmlformats.org/drawingml/2006/wordprocessingDrawing" xmlns:w10="urn:schemas-microsoft-com:office:word" xmlns:w="http://schemas.openxmlformats.org/wordprocessingml/2006/main" xmlns:w14="http://schemas.microsoft.com/office/word/2010/wordml" xmlns:wpg="http://schemas.microsoft.com/office/word/2010/wordprocessingGroup" xmlns:wpi="http://schemas.microsoft.com/office/word/2010/wordprocessingInk" xmlns:wne="http://schemas.microsoft.com/office/word/2006/wordml" xmlns:wps="http://schemas.microsoft.com/office/word/2010/wordprocessingShape" mc:Ignorable="w14 wp14">
+  <w:abstractNum w:abstractNumId="0">
+    <w:nsid w:val="2AF52F99"/>
+    <w:multiLevelType w:val="hybridMultilevel"/>
+    <w:tmpl w:val="5CC6A654"/>
+    <w:lvl w:ilvl="0" w:tplc="04090001">
+      <w:start w:val="1"/>
+      <w:numFmt w:val="bullet"/>
+      <w:lvlText w:val=""/>
+      <w:lvlJc w:val="left"/>
+      <w:pPr>
+        <w:ind w:left="720" w:hanging="360"/>
+      </w:pPr>
+      <w:rPr>
+        <w:rFonts w:ascii="Symbol" w:hAnsi="Symbol" w:hint="default"/>
+      </w:rPr>
+    </w:lvl>
+    <w:lvl w:ilvl="1" w:tplc="04090003" w:tentative="1">
+      <w:start w:val="1"/>
+      <w:numFmt w:val="bullet"/>
+      <w:lvlText w:val="o"/>
+      <w:lvlJc w:val="left"/>
+      <w:pPr>
+        <w:ind w:left="1440" w:hanging="360"/>
+      </w:pPr>
+      <w:rPr>
+        <w:rFonts w:ascii="Courier New" w:hAnsi="Courier New" w:cs="Courier New" w:hint="default"/>
+      </w:rPr>
+    </w:lvl>
+    <w:lvl w:ilvl="2" w:tplc="04090005" w:tentative="1">
+      <w:start w:val="1"/>
+      <w:numFmt w:val="bullet"/>
+      <w:lvlText w:val=""/>
+      <w:lvlJc w:val="left"/>
+      <w:pPr>
+        <w:ind w:left="2160" w:hanging="360"/>
+      </w:pPr>
+      <w:rPr>
+        <w:rFonts w:ascii="Wingdings" w:hAnsi="Wingdings" w:hint="default"/>
+      </w:rPr>
+    </w:lvl>
+    <w:lvl w:ilvl="3" w:tplc="04090001" w:tentative="1">
+      <w:start w:val="1"/>
+      <w:numFmt w:val="bullet"/>
+      <w:lvlText w:val=""/>
+      <w:lvlJc w:val="left"/>
+      <w:pPr>
+        <w:ind w:left="2880" w:hanging="360"/>
+      </w:pPr>
+      <w:rPr>
+        <w:rFonts w:ascii="Symbol" w:hAnsi="Symbol" w:hint="default"/>
+      </w:rPr>
+    </w:lvl>
+    <w:lvl w:ilvl="4" w:tplc="04090003" w:tentative="1">
+      <w:start w:val="1"/>
+      <w:numFmt w:val="bullet"/>
+      <w:lvlText w:val="o"/>
+      <w:lvlJc w:val="left"/>
+      <w:pPr>
+        <w:ind w:left="3600" w:hanging="360"/>
+      </w:pPr>
+      <w:rPr>
+        <w:rFonts w:ascii="Courier New" w:hAnsi="Courier New" w:cs="Courier New" w:hint="default"/>
+      </w:rPr>
+    </w:lvl>
+    <w:lvl w:ilvl="5" w:tplc="04090005" w:tentative="1">
+      <w:start w:val="1"/>
+      <w:numFmt w:val="bullet"/>
+      <w:lvlText w:val=""/>
+      <w:lvlJc w:val="left"/>
+      <w:pPr>
+        <w:ind w:left="4320" w:hanging="360"/>
+      </w:pPr>
+      <w:rPr>
+        <w:rFonts w:ascii="Wingdings" w:hAnsi="Wingdings" w:hint="default"/>
+      </w:rPr>
+    </w:lvl>
+    <w:lvl w:ilvl="6" w:tplc="04090001" w:tentative="1">
+      <w:start w:val="1"/>
+      <w:numFmt w:val="bullet"/>
+      <w:lvlText w:val=""/>
+      <w:lvlJc w:val="left"/>
+      <w:pPr>
+        <w:ind w:left="5040" w:hanging="360"/>
+      </w:pPr>
+      <w:rPr>
+        <w:rFonts w:ascii="Symbol" w:hAnsi="Symbol" w:hint="default"/>
+      </w:rPr>
+    </w:lvl>
+    <w:lvl w:ilvl="7" w:tplc="04090003" w:tentative="1">
+      <w:start w:val="1"/>
+      <w:numFmt w:val="bullet"/>
+      <w:lvlText w:val="o"/>
+      <w:lvlJc w:val="left"/>
+      <w:pPr>
+        <w:ind w:left="5760" w:hanging="360"/>
+      </w:pPr>
+      <w:rPr>
+        <w:rFonts w:ascii="Courier New" w:hAnsi="Courier New" w:cs="Courier New" w:hint="default"/>
+      </w:rPr>
+    </w:lvl>
+    <w:lvl w:ilvl="8" w:tplc="04090005" w:tentative="1">
+      <w:start w:val="1"/>
+      <w:numFmt w:val="bullet"/>
+      <w:lvlText w:val=""/>
+      <w:lvlJc w:val="left"/>
+      <w:pPr>
+        <w:ind w:left="6480" w:hanging="360"/>
+      </w:pPr>
+      <w:rPr>
+        <w:rFonts w:ascii="Wingdings" w:hAnsi="Wingdings" w:hint="default"/>
+      </w:rPr>
+    </w:lvl>
+  </w:abstractNum>
+  <w:num w:numId="1">
+    <w:abstractNumId w:val="0"/>
+  </w:num>
+</w:numbering>
+</file>
+
 <file path=word/styles.xml><?xml version="1.0" encoding="utf-8"?>
 <w:styles xmlns:mc="http://schemas.openxmlformats.org/markup-compatibility/2006" xmlns:r="http://schemas.openxmlformats.org/officeDocument/2006/relationships" xmlns:w="http://schemas.openxmlformats.org/wordprocessingml/2006/main" xmlns:w14="http://schemas.microsoft.com/office/word/2010/wordml" mc:Ignorable="w14">
   <w:docDefaults>
     <w:rPrDefault>
       <w:rPr>
-        <w:rFonts w:asciiTheme="minorHAnsi" w:eastAsiaTheme="minorEastAsia" w:hAnsiTheme="minorHAnsi" w:cstheme="minorBidi"/>
-        <w:sz w:val="22"/>
-        <w:szCs w:val="22"/>
+        <w:rFonts w:ascii="Calibri" w:eastAsia="Times New Roman" w:hAnsi="Calibri" w:cs="Times New Roman"/>
         <w:lang w:val="en-US" w:eastAsia="en-US" w:bidi="ar-SA"/>
       </w:rPr>
     </w:rPrDefault>
-    <w:pPrDefault>
-      <w:pPr>
-        <w:spacing w:after="200" w:line="276" w:lineRule="auto"/>
-      </w:pPr>
-    </w:pPrDefault>
+    <w:pPrDefault/>
   </w:docDefaults>
   <w:latentStyles w:defLockedState="0" w:defUIPriority="99" w:defSemiHidden="1" w:defUnhideWhenUsed="1" w:defQFormat="0" w:count="267">
     <w:lsdException w:name="Normal" w:semiHidden="0" w:uiPriority="0" w:unhideWhenUsed="0" w:qFormat="1"/>
@@ -5684,11 +5906,10 @@
         <w:tab w:val="left" w:pos="709"/>
       </w:tabs>
       <w:suppressAutoHyphens/>
-      <w:spacing w:after="0"/>
+      <w:spacing w:line="276" w:lineRule="auto"/>
     </w:pPr>
     <w:rPr>
       <w:rFonts w:ascii="Liberation Serif" w:eastAsia="WenQuanYi Micro Hei" w:hAnsi="Liberation Serif" w:cs="Lohit Hindi"/>
-      <w:sz w:val="20"/>
       <w:szCs w:val="24"/>
       <w:lang w:eastAsia="zh-CN" w:bidi="hi-IN"/>
     </w:rPr>
@@ -5708,10 +5929,10 @@
       <w:outlineLvl w:val="0"/>
     </w:pPr>
     <w:rPr>
-      <w:rFonts w:asciiTheme="majorHAnsi" w:eastAsiaTheme="majorEastAsia" w:hAnsiTheme="majorHAnsi" w:cs="Mangal"/>
+      <w:rFonts w:ascii="Cambria" w:eastAsia="Times New Roman" w:hAnsi="Cambria" w:cs="Mangal"/>
       <w:b/>
       <w:bCs/>
-      <w:color w:val="365F91" w:themeColor="accent1" w:themeShade="BF"/>
+      <w:color w:val="365F91"/>
       <w:sz w:val="28"/>
       <w:szCs w:val="25"/>
     </w:rPr>
@@ -5797,15 +6018,14 @@
   </w:style>
   <w:style w:type="character" w:customStyle="1" w:styleId="Heading1Char">
     <w:name w:val="Heading 1 Char"/>
-    <w:basedOn w:val="DefaultParagraphFont"/>
     <w:link w:val="Heading1"/>
     <w:uiPriority w:val="9"/>
     <w:rsid w:val="00451077"/>
     <w:rPr>
-      <w:rFonts w:asciiTheme="majorHAnsi" w:eastAsiaTheme="majorEastAsia" w:hAnsiTheme="majorHAnsi" w:cs="Mangal"/>
+      <w:rFonts w:ascii="Cambria" w:eastAsia="Times New Roman" w:hAnsi="Cambria" w:cs="Mangal"/>
       <w:b/>
       <w:bCs/>
-      <w:color w:val="365F91" w:themeColor="accent1" w:themeShade="BF"/>
+      <w:color w:val="365F91"/>
       <w:sz w:val="28"/>
       <w:szCs w:val="25"/>
       <w:lang w:eastAsia="zh-CN" w:bidi="hi-IN"/>
@@ -5822,7 +6042,6 @@
         <w:tab w:val="left" w:pos="709"/>
       </w:tabs>
       <w:suppressAutoHyphens/>
-      <w:spacing w:after="0" w:line="240" w:lineRule="auto"/>
     </w:pPr>
     <w:rPr>
       <w:rFonts w:ascii="Liberation Serif" w:eastAsia="WenQuanYi Micro Hei" w:hAnsi="Liberation Serif" w:cs="Mangal"/>
@@ -5861,7 +6080,6 @@
   </w:style>
   <w:style w:type="character" w:customStyle="1" w:styleId="variableChar">
     <w:name w:val="variable Char"/>
-    <w:basedOn w:val="DefaultParagraphFont"/>
     <w:link w:val="variable"/>
     <w:rsid w:val="00D600BC"/>
     <w:rPr>
@@ -5875,7 +6093,6 @@
   </w:style>
   <w:style w:type="character" w:customStyle="1" w:styleId="BalloonTextChar">
     <w:name w:val="Balloon Text Char"/>
-    <w:basedOn w:val="DefaultParagraphFont"/>
     <w:link w:val="BalloonText"/>
     <w:uiPriority w:val="99"/>
     <w:semiHidden/>
@@ -5911,7 +6128,6 @@
   </w:style>
   <w:style w:type="character" w:customStyle="1" w:styleId="ExampleheadlineChar">
     <w:name w:val="Example headline Char"/>
-    <w:basedOn w:val="DefaultParagraphFont"/>
     <w:link w:val="Exampleheadline"/>
     <w:rsid w:val="000D1328"/>
     <w:rPr>
@@ -5937,7 +6153,6 @@
   </w:style>
   <w:style w:type="character" w:customStyle="1" w:styleId="exampleChar">
     <w:name w:val="example Char"/>
-    <w:basedOn w:val="DefaultParagraphFont"/>
     <w:link w:val="example"/>
     <w:rsid w:val="000D1328"/>
     <w:rPr>
@@ -5949,7 +6164,6 @@
   </w:style>
   <w:style w:type="character" w:customStyle="1" w:styleId="WARNINGChar">
     <w:name w:val="WARNING Char"/>
-    <w:basedOn w:val="DefaultParagraphFont"/>
     <w:link w:val="WARNING"/>
     <w:rsid w:val="00142BAF"/>
     <w:rPr>
@@ -5975,7 +6189,6 @@
   </w:style>
   <w:style w:type="character" w:customStyle="1" w:styleId="tableChar">
     <w:name w:val="table Char"/>
-    <w:basedOn w:val="DefaultParagraphFont"/>
     <w:link w:val="table"/>
     <w:rsid w:val="00FD5557"/>
     <w:rPr>
@@ -6468,7 +6681,7 @@
 </file>
 
 <file path=customXml/itemProps1.xml><?xml version="1.0" encoding="utf-8"?>
-<ds:datastoreItem xmlns:ds="http://schemas.openxmlformats.org/officeDocument/2006/customXml" ds:itemID="{94142A33-1145-42E5-AA10-3BDB7E935353}">
+<ds:datastoreItem xmlns:ds="http://schemas.openxmlformats.org/officeDocument/2006/customXml" ds:itemID="{B42332B2-7228-4802-844C-341E9708FD4E}">
   <ds:schemaRefs>
     <ds:schemaRef ds:uri="http://schemas.openxmlformats.org/officeDocument/2006/bibliography"/>
   </ds:schemaRefs>

</xml_diff>